<commit_message>
ended the 6 informative axes section
</commit_message>
<xml_diff>
--- a/RT Analysis/RT_Analysis.docx
+++ b/RT Analysis/RT_Analysis.docx
@@ -162,7 +162,6 @@
           <w:szCs w:val="36"/>
         </w:rPr>
       </w:pPr>
-      <w:proofErr w:type="gramStart"/>
       <w:r>
         <w:rPr>
           <w:rFonts w:ascii="Aptos" w:hAnsi="Aptos" w:cstheme="minorHAnsi"/>
@@ -193,7 +192,6 @@
         </w:rPr>
         <w:t xml:space="preserve"> Degree in Computer Science</w:t>
       </w:r>
-      <w:proofErr w:type="gramEnd"/>
     </w:p>
     <w:p>
       <w:pPr>
@@ -1617,7 +1615,7 @@
                 <w:noProof/>
                 <w:webHidden/>
               </w:rPr>
-              <w:t>9</w:t>
+              <w:t>10</w:t>
             </w:r>
             <w:r>
               <w:rPr>
@@ -1692,7 +1690,7 @@
                 <w:noProof/>
                 <w:webHidden/>
               </w:rPr>
-              <w:t>9</w:t>
+              <w:t>10</w:t>
             </w:r>
             <w:r>
               <w:rPr>
@@ -1767,7 +1765,7 @@
                 <w:noProof/>
                 <w:webHidden/>
               </w:rPr>
-              <w:t>9</w:t>
+              <w:t>11</w:t>
             </w:r>
             <w:r>
               <w:rPr>
@@ -1842,7 +1840,7 @@
                 <w:noProof/>
                 <w:webHidden/>
               </w:rPr>
-              <w:t>9</w:t>
+              <w:t>11</w:t>
             </w:r>
             <w:r>
               <w:rPr>
@@ -1917,7 +1915,7 @@
                 <w:noProof/>
                 <w:webHidden/>
               </w:rPr>
-              <w:t>9</w:t>
+              <w:t>11</w:t>
             </w:r>
             <w:r>
               <w:rPr>
@@ -1992,7 +1990,7 @@
                 <w:noProof/>
                 <w:webHidden/>
               </w:rPr>
-              <w:t>9</w:t>
+              <w:t>11</w:t>
             </w:r>
             <w:r>
               <w:rPr>
@@ -2067,7 +2065,7 @@
                 <w:noProof/>
                 <w:webHidden/>
               </w:rPr>
-              <w:t>9</w:t>
+              <w:t>11</w:t>
             </w:r>
             <w:r>
               <w:rPr>
@@ -2142,7 +2140,7 @@
                 <w:noProof/>
                 <w:webHidden/>
               </w:rPr>
-              <w:t>9</w:t>
+              <w:t>11</w:t>
             </w:r>
             <w:r>
               <w:rPr>
@@ -2217,7 +2215,7 @@
                 <w:noProof/>
                 <w:webHidden/>
               </w:rPr>
-              <w:t>9</w:t>
+              <w:t>11</w:t>
             </w:r>
             <w:r>
               <w:rPr>
@@ -2292,7 +2290,7 @@
                 <w:noProof/>
                 <w:webHidden/>
               </w:rPr>
-              <w:t>10</w:t>
+              <w:t>12</w:t>
             </w:r>
             <w:r>
               <w:rPr>
@@ -2367,7 +2365,7 @@
                 <w:noProof/>
                 <w:webHidden/>
               </w:rPr>
-              <w:t>10</w:t>
+              <w:t>12</w:t>
             </w:r>
             <w:r>
               <w:rPr>
@@ -2442,7 +2440,7 @@
                 <w:noProof/>
                 <w:webHidden/>
               </w:rPr>
-              <w:t>10</w:t>
+              <w:t>12</w:t>
             </w:r>
             <w:r>
               <w:rPr>
@@ -2517,7 +2515,7 @@
                 <w:noProof/>
                 <w:webHidden/>
               </w:rPr>
-              <w:t>10</w:t>
+              <w:t>12</w:t>
             </w:r>
             <w:r>
               <w:rPr>
@@ -2592,7 +2590,7 @@
                 <w:noProof/>
                 <w:webHidden/>
               </w:rPr>
-              <w:t>10</w:t>
+              <w:t>12</w:t>
             </w:r>
             <w:r>
               <w:rPr>
@@ -2667,7 +2665,7 @@
                 <w:noProof/>
                 <w:webHidden/>
               </w:rPr>
-              <w:t>10</w:t>
+              <w:t>12</w:t>
             </w:r>
             <w:r>
               <w:rPr>
@@ -2742,7 +2740,7 @@
                 <w:noProof/>
                 <w:webHidden/>
               </w:rPr>
-              <w:t>10</w:t>
+              <w:t>12</w:t>
             </w:r>
             <w:r>
               <w:rPr>
@@ -2817,7 +2815,7 @@
                 <w:noProof/>
                 <w:webHidden/>
               </w:rPr>
-              <w:t>10</w:t>
+              <w:t>12</w:t>
             </w:r>
             <w:r>
               <w:rPr>
@@ -2892,7 +2890,7 @@
                 <w:noProof/>
                 <w:webHidden/>
               </w:rPr>
-              <w:t>10</w:t>
+              <w:t>12</w:t>
             </w:r>
             <w:r>
               <w:rPr>
@@ -2967,7 +2965,7 @@
                 <w:noProof/>
                 <w:webHidden/>
               </w:rPr>
-              <w:t>10</w:t>
+              <w:t>12</w:t>
             </w:r>
             <w:r>
               <w:rPr>
@@ -3042,7 +3040,7 @@
                 <w:noProof/>
                 <w:webHidden/>
               </w:rPr>
-              <w:t>10</w:t>
+              <w:t>12</w:t>
             </w:r>
             <w:r>
               <w:rPr>
@@ -3117,7 +3115,7 @@
                 <w:noProof/>
                 <w:webHidden/>
               </w:rPr>
-              <w:t>10</w:t>
+              <w:t>12</w:t>
             </w:r>
             <w:r>
               <w:rPr>
@@ -3192,7 +3190,7 @@
                 <w:noProof/>
                 <w:webHidden/>
               </w:rPr>
-              <w:t>10</w:t>
+              <w:t>12</w:t>
             </w:r>
             <w:r>
               <w:rPr>
@@ -3267,7 +3265,7 @@
                 <w:noProof/>
                 <w:webHidden/>
               </w:rPr>
-              <w:t>10</w:t>
+              <w:t>12</w:t>
             </w:r>
             <w:r>
               <w:rPr>
@@ -3342,7 +3340,7 @@
                 <w:noProof/>
                 <w:webHidden/>
               </w:rPr>
-              <w:t>10</w:t>
+              <w:t>12</w:t>
             </w:r>
             <w:r>
               <w:rPr>
@@ -3417,7 +3415,7 @@
                 <w:noProof/>
                 <w:webHidden/>
               </w:rPr>
-              <w:t>10</w:t>
+              <w:t>12</w:t>
             </w:r>
             <w:r>
               <w:rPr>
@@ -3492,7 +3490,7 @@
                 <w:noProof/>
                 <w:webHidden/>
               </w:rPr>
-              <w:t>10</w:t>
+              <w:t>12</w:t>
             </w:r>
             <w:r>
               <w:rPr>
@@ -3567,7 +3565,7 @@
                 <w:noProof/>
                 <w:webHidden/>
               </w:rPr>
-              <w:t>10</w:t>
+              <w:t>12</w:t>
             </w:r>
             <w:r>
               <w:rPr>
@@ -3642,7 +3640,7 @@
                 <w:noProof/>
                 <w:webHidden/>
               </w:rPr>
-              <w:t>10</w:t>
+              <w:t>12</w:t>
             </w:r>
             <w:r>
               <w:rPr>
@@ -3717,7 +3715,7 @@
                 <w:noProof/>
                 <w:webHidden/>
               </w:rPr>
-              <w:t>10</w:t>
+              <w:t>12</w:t>
             </w:r>
             <w:r>
               <w:rPr>
@@ -5436,16 +5434,7 @@
           <w:sz w:val="24"/>
           <w:szCs w:val="24"/>
         </w:rPr>
-        <w:t xml:space="preserve"> and </w:t>
-      </w:r>
-      <w:proofErr w:type="gramStart"/>
-      <w:r>
-        <w:rPr>
-          <w:rFonts w:ascii="Aptos" w:hAnsi="Aptos"/>
-          <w:sz w:val="24"/>
-          <w:szCs w:val="24"/>
-        </w:rPr>
-        <w:t>write</w:t>
+        <w:t xml:space="preserve"> and write</w:t>
       </w:r>
       <w:r>
         <w:rPr>
@@ -5455,7 +5444,6 @@
         </w:rPr>
         <w:t>;</w:t>
       </w:r>
-      <w:proofErr w:type="gramEnd"/>
     </w:p>
     <w:p>
       <w:pPr>
@@ -5478,18 +5466,8 @@
           <w:sz w:val="24"/>
           <w:szCs w:val="24"/>
         </w:rPr>
-        <w:t xml:space="preserve">it is </w:t>
-      </w:r>
-      <w:proofErr w:type="gramStart"/>
-      <w:r>
-        <w:rPr>
-          <w:rFonts w:ascii="Aptos" w:hAnsi="Aptos"/>
-          <w:sz w:val="24"/>
-          <w:szCs w:val="24"/>
-        </w:rPr>
-        <w:t>unique;</w:t>
-      </w:r>
-      <w:proofErr w:type="gramEnd"/>
+        <w:t>it is unique;</w:t>
+      </w:r>
     </w:p>
     <w:p>
       <w:pPr>
@@ -5548,18 +5526,8 @@
           <w:sz w:val="24"/>
           <w:szCs w:val="24"/>
         </w:rPr>
-        <w:t>”</w:t>
-      </w:r>
-      <w:proofErr w:type="gramStart"/>
-      <w:r>
-        <w:rPr>
-          <w:rFonts w:ascii="Aptos" w:hAnsi="Aptos"/>
-          <w:sz w:val="24"/>
-          <w:szCs w:val="24"/>
-        </w:rPr>
-        <w:t>);</w:t>
-      </w:r>
-      <w:proofErr w:type="gramEnd"/>
+        <w:t>”);</w:t>
+      </w:r>
     </w:p>
     <w:p>
       <w:pPr>
@@ -5582,18 +5550,8 @@
           <w:sz w:val="24"/>
           <w:szCs w:val="24"/>
         </w:rPr>
-        <w:t xml:space="preserve">it sounds </w:t>
-      </w:r>
-      <w:proofErr w:type="gramStart"/>
-      <w:r>
-        <w:rPr>
-          <w:rFonts w:ascii="Aptos" w:hAnsi="Aptos"/>
-          <w:sz w:val="24"/>
-          <w:szCs w:val="24"/>
-        </w:rPr>
-        <w:t>well;</w:t>
-      </w:r>
-      <w:proofErr w:type="gramEnd"/>
+        <w:t>it sounds well;</w:t>
+      </w:r>
     </w:p>
     <w:p>
       <w:pPr>
@@ -7035,7 +6993,6 @@
         </w:rPr>
         <w:t>“</w:t>
       </w:r>
-      <w:proofErr w:type="gramStart"/>
       <w:r>
         <w:rPr>
           <w:rFonts w:ascii="Aptos" w:hAnsi="Aptos"/>
@@ -7046,20 +7003,7 @@
           <w:sz w:val="24"/>
           <w:szCs w:val="24"/>
         </w:rPr>
-        <w:t>film</w:t>
-      </w:r>
-      <w:proofErr w:type="gramEnd"/>
-      <w:r>
-        <w:rPr>
-          <w:rFonts w:ascii="Aptos" w:hAnsi="Aptos"/>
-          <w:b/>
-          <w:bCs/>
-          <w:i/>
-          <w:iCs/>
-          <w:sz w:val="24"/>
-          <w:szCs w:val="24"/>
-        </w:rPr>
-        <w:t xml:space="preserve"> reviews</w:t>
+        <w:t>film reviews</w:t>
       </w:r>
       <w:r>
         <w:rPr>
@@ -7205,7 +7149,6 @@
         </w:rPr>
         <w:t>“</w:t>
       </w:r>
-      <w:proofErr w:type="gramStart"/>
       <w:r>
         <w:rPr>
           <w:rFonts w:ascii="Aptos" w:hAnsi="Aptos"/>
@@ -7216,20 +7159,7 @@
           <w:sz w:val="24"/>
           <w:szCs w:val="24"/>
         </w:rPr>
-        <w:t>best</w:t>
-      </w:r>
-      <w:proofErr w:type="gramEnd"/>
-      <w:r>
-        <w:rPr>
-          <w:rFonts w:ascii="Aptos" w:hAnsi="Aptos"/>
-          <w:b/>
-          <w:bCs/>
-          <w:i/>
-          <w:iCs/>
-          <w:sz w:val="24"/>
-          <w:szCs w:val="24"/>
-        </w:rPr>
-        <w:t xml:space="preserve"> film</w:t>
+        <w:t>best film</w:t>
       </w:r>
       <w:r>
         <w:rPr>
@@ -7297,7 +7227,6 @@
         </w:rPr>
         <w:t>“</w:t>
       </w:r>
-      <w:proofErr w:type="gramStart"/>
       <w:r>
         <w:rPr>
           <w:rFonts w:ascii="Aptos" w:hAnsi="Aptos"/>
@@ -7308,20 +7237,7 @@
           <w:sz w:val="24"/>
           <w:szCs w:val="24"/>
         </w:rPr>
-        <w:t>latest</w:t>
-      </w:r>
-      <w:proofErr w:type="gramEnd"/>
-      <w:r>
-        <w:rPr>
-          <w:rFonts w:ascii="Aptos" w:hAnsi="Aptos"/>
-          <w:b/>
-          <w:bCs/>
-          <w:i/>
-          <w:iCs/>
-          <w:sz w:val="24"/>
-          <w:szCs w:val="24"/>
-        </w:rPr>
-        <w:t xml:space="preserve"> movies</w:t>
+        <w:t>latest movies</w:t>
       </w:r>
       <w:r>
         <w:rPr>
@@ -7373,7 +7289,6 @@
         </w:rPr>
         <w:t>“</w:t>
       </w:r>
-      <w:proofErr w:type="gramStart"/>
       <w:r>
         <w:rPr>
           <w:rFonts w:ascii="Aptos" w:hAnsi="Aptos"/>
@@ -7396,20 +7311,7 @@
           <w:sz w:val="24"/>
           <w:szCs w:val="24"/>
         </w:rPr>
-        <w:t>ost</w:t>
-      </w:r>
-      <w:proofErr w:type="gramEnd"/>
-      <w:r>
-        <w:rPr>
-          <w:rFonts w:ascii="Aptos" w:hAnsi="Aptos"/>
-          <w:b/>
-          <w:bCs/>
-          <w:i/>
-          <w:iCs/>
-          <w:sz w:val="24"/>
-          <w:szCs w:val="24"/>
-        </w:rPr>
-        <w:t xml:space="preserve"> popular TV shows</w:t>
+        <w:t>ost popular TV shows</w:t>
       </w:r>
       <w:r>
         <w:rPr>
@@ -7453,7 +7355,6 @@
         </w:rPr>
         <w:t>“</w:t>
       </w:r>
-      <w:proofErr w:type="gramStart"/>
       <w:r>
         <w:rPr>
           <w:rFonts w:ascii="Aptos" w:hAnsi="Aptos"/>
@@ -7464,20 +7365,7 @@
           <w:sz w:val="24"/>
           <w:szCs w:val="24"/>
         </w:rPr>
-        <w:t>matrix</w:t>
-      </w:r>
-      <w:proofErr w:type="gramEnd"/>
-      <w:r>
-        <w:rPr>
-          <w:rFonts w:ascii="Aptos" w:hAnsi="Aptos"/>
-          <w:b/>
-          <w:bCs/>
-          <w:i/>
-          <w:iCs/>
-          <w:sz w:val="24"/>
-          <w:szCs w:val="24"/>
-        </w:rPr>
-        <w:t xml:space="preserve"> reloaded</w:t>
+        <w:t>matrix reloaded</w:t>
       </w:r>
       <w:r>
         <w:rPr>
@@ -7561,7 +7449,6 @@
         </w:rPr>
         <w:t>“</w:t>
       </w:r>
-      <w:proofErr w:type="gramStart"/>
       <w:r>
         <w:rPr>
           <w:rFonts w:ascii="Aptos" w:hAnsi="Aptos"/>
@@ -7572,20 +7459,7 @@
           <w:sz w:val="24"/>
           <w:szCs w:val="24"/>
         </w:rPr>
-        <w:t>the</w:t>
-      </w:r>
-      <w:proofErr w:type="gramEnd"/>
-      <w:r>
-        <w:rPr>
-          <w:rFonts w:ascii="Aptos" w:hAnsi="Aptos"/>
-          <w:b/>
-          <w:bCs/>
-          <w:i/>
-          <w:iCs/>
-          <w:sz w:val="24"/>
-          <w:szCs w:val="24"/>
-        </w:rPr>
-        <w:t xml:space="preserve"> big bang theory</w:t>
+        <w:t>the big bang theory</w:t>
       </w:r>
       <w:r>
         <w:rPr>
@@ -7637,7 +7511,6 @@
         </w:rPr>
         <w:t>“</w:t>
       </w:r>
-      <w:proofErr w:type="gramStart"/>
       <w:r>
         <w:rPr>
           <w:rFonts w:ascii="Aptos" w:hAnsi="Aptos"/>
@@ -7648,20 +7521,7 @@
           <w:sz w:val="24"/>
           <w:szCs w:val="24"/>
         </w:rPr>
-        <w:t>movies</w:t>
-      </w:r>
-      <w:proofErr w:type="gramEnd"/>
-      <w:r>
-        <w:rPr>
-          <w:rFonts w:ascii="Aptos" w:hAnsi="Aptos"/>
-          <w:b/>
-          <w:bCs/>
-          <w:i/>
-          <w:iCs/>
-          <w:sz w:val="24"/>
-          <w:szCs w:val="24"/>
-        </w:rPr>
-        <w:t xml:space="preserve"> in </w:t>
+        <w:t xml:space="preserve">movies in </w:t>
       </w:r>
       <w:proofErr w:type="spellStart"/>
       <w:r>
@@ -8139,14 +7999,14 @@
           <w:b/>
           <w:bCs/>
         </w:rPr>
-      </w:r>
-      <w:r>
-        <w:rPr>
-          <w:rFonts w:ascii="Aptos" w:hAnsi="Aptos"/>
-          <w:b/>
-          <w:bCs/>
-        </w:rPr>
         <w:instrText xml:space="preserve"> \* MERGEFORMAT </w:instrText>
+      </w:r>
+      <w:r>
+        <w:rPr>
+          <w:rFonts w:ascii="Aptos" w:hAnsi="Aptos"/>
+          <w:b/>
+          <w:bCs/>
+        </w:rPr>
       </w:r>
       <w:r>
         <w:rPr>
@@ -8391,6 +8251,7 @@
         </w:rPr>
         <w:t xml:space="preserve"> </w:t>
       </w:r>
+      <w:bookmarkEnd w:id="10"/>
       <w:r>
         <w:rPr>
           <w:rFonts w:ascii="Aptos" w:hAnsi="Aptos"/>
@@ -8398,9 +8259,8 @@
           <w:iCs w:val="0"/>
           <w:color w:val="000000" w:themeColor="text1"/>
         </w:rPr>
-        <w:t>Rotten Tomatoes homepage</w:t>
-      </w:r>
-      <w:bookmarkEnd w:id="10"/>
+        <w:t>Homepage</w:t>
+      </w:r>
     </w:p>
     <w:p>
       <w:pPr>
@@ -8701,7 +8561,109 @@
           <w:sz w:val="24"/>
           <w:szCs w:val="24"/>
         </w:rPr>
-        <w:t>There are several voices in the menu, section titles and news which remarked that a user is arrived in a website that talks about movies and TV show</w:t>
+        <w:t>There are several voices in the menu, section titles and news</w:t>
+      </w:r>
+      <w:r>
+        <w:rPr>
+          <w:rFonts w:ascii="Aptos" w:hAnsi="Aptos"/>
+          <w:sz w:val="24"/>
+          <w:szCs w:val="24"/>
+        </w:rPr>
+        <w:t xml:space="preserve"> (visible in </w:t>
+      </w:r>
+      <w:r>
+        <w:rPr>
+          <w:rFonts w:ascii="Aptos" w:hAnsi="Aptos"/>
+          <w:b/>
+          <w:bCs/>
+          <w:sz w:val="24"/>
+          <w:szCs w:val="24"/>
+        </w:rPr>
+        <w:fldChar w:fldCharType="begin"/>
+      </w:r>
+      <w:r>
+        <w:rPr>
+          <w:rFonts w:ascii="Aptos" w:hAnsi="Aptos"/>
+          <w:b/>
+          <w:bCs/>
+          <w:sz w:val="24"/>
+          <w:szCs w:val="24"/>
+        </w:rPr>
+        <w:instrText xml:space="preserve"> REF _Ref156944443 \h </w:instrText>
+      </w:r>
+      <w:r>
+        <w:rPr>
+          <w:rFonts w:ascii="Aptos" w:hAnsi="Aptos"/>
+          <w:b/>
+          <w:bCs/>
+          <w:sz w:val="24"/>
+          <w:szCs w:val="24"/>
+        </w:rPr>
+      </w:r>
+      <w:r>
+        <w:rPr>
+          <w:rFonts w:ascii="Aptos" w:hAnsi="Aptos"/>
+          <w:b/>
+          <w:bCs/>
+          <w:sz w:val="24"/>
+          <w:szCs w:val="24"/>
+        </w:rPr>
+        <w:instrText xml:space="preserve"> \* MERGEFORMAT </w:instrText>
+      </w:r>
+      <w:r>
+        <w:rPr>
+          <w:rFonts w:ascii="Aptos" w:hAnsi="Aptos"/>
+          <w:b/>
+          <w:bCs/>
+          <w:sz w:val="24"/>
+          <w:szCs w:val="24"/>
+        </w:rPr>
+        <w:fldChar w:fldCharType="separate"/>
+      </w:r>
+      <w:r>
+        <w:rPr>
+          <w:rFonts w:ascii="Aptos" w:hAnsi="Aptos"/>
+          <w:b/>
+          <w:bCs/>
+          <w:color w:val="000000" w:themeColor="text1"/>
+        </w:rPr>
+        <w:t xml:space="preserve">Figure </w:t>
+      </w:r>
+      <w:r>
+        <w:rPr>
+          <w:rFonts w:ascii="Aptos" w:hAnsi="Aptos"/>
+          <w:b/>
+          <w:bCs/>
+          <w:noProof/>
+          <w:color w:val="000000" w:themeColor="text1"/>
+        </w:rPr>
+        <w:t>2</w:t>
+      </w:r>
+      <w:r>
+        <w:rPr>
+          <w:rFonts w:ascii="Aptos" w:hAnsi="Aptos"/>
+          <w:b/>
+          <w:bCs/>
+          <w:sz w:val="24"/>
+          <w:szCs w:val="24"/>
+        </w:rPr>
+        <w:fldChar w:fldCharType="end"/>
+      </w:r>
+      <w:r>
+        <w:rPr>
+          <w:rFonts w:ascii="Aptos" w:hAnsi="Aptos"/>
+          <w:sz w:val="24"/>
+          <w:szCs w:val="24"/>
+        </w:rPr>
+        <w:t>)</w:t>
+      </w:r>
+      <w:r>
+        <w:rPr>
+          <w:rFonts w:ascii="Aptos" w:hAnsi="Aptos"/>
+          <w:sz w:val="24"/>
+          <w:szCs w:val="24"/>
+        </w:rPr>
+        <w:t xml:space="preserve"> which remarked that a user is arrived in a website that talks about movies and TV show</w:t>
       </w:r>
       <w:r>
         <w:rPr>
@@ -9487,16 +9449,16 @@
         <mc:AlternateContent>
           <mc:Choice Requires="wps">
             <w:drawing>
-              <wp:anchor distT="0" distB="0" distL="114300" distR="114300" simplePos="0" relativeHeight="251660288" behindDoc="0" locked="0" layoutInCell="1" allowOverlap="1" wp14:anchorId="3281AA10" wp14:editId="2A9E7A61">
+              <wp:anchor distT="0" distB="0" distL="114300" distR="114300" simplePos="0" relativeHeight="251660288" behindDoc="0" locked="0" layoutInCell="1" allowOverlap="1" wp14:anchorId="3281AA10" wp14:editId="04A440B7">
                 <wp:simplePos x="0" y="0"/>
                 <wp:positionH relativeFrom="margin">
-                  <wp:posOffset>55881</wp:posOffset>
+                  <wp:posOffset>55880</wp:posOffset>
                 </wp:positionH>
                 <wp:positionV relativeFrom="paragraph">
-                  <wp:posOffset>196533</wp:posOffset>
+                  <wp:posOffset>189231</wp:posOffset>
                 </wp:positionV>
-                <wp:extent cx="666750" cy="108902"/>
-                <wp:effectExtent l="19050" t="19050" r="19050" b="24765"/>
+                <wp:extent cx="666750" cy="118110"/>
+                <wp:effectExtent l="19050" t="19050" r="19050" b="15240"/>
                 <wp:wrapNone/>
                 <wp:docPr id="630913540" name="Rettangolo 1"/>
                 <wp:cNvGraphicFramePr/>
@@ -9507,7 +9469,7 @@
                       <wps:spPr>
                         <a:xfrm>
                           <a:off x="0" y="0"/>
-                          <a:ext cx="666750" cy="108902"/>
+                          <a:ext cx="666750" cy="118110"/>
                         </a:xfrm>
                         <a:prstGeom prst="rect">
                           <a:avLst/>
@@ -9555,7 +9517,7 @@
           </mc:Choice>
           <mc:Fallback>
             <w:pict>
-              <v:rect w14:anchorId="43BF1747" id="Rettangolo 1" o:spid="_x0000_s1026" style="position:absolute;margin-left:4.4pt;margin-top:15.5pt;width:52.5pt;height:8.55pt;z-index:251660288;visibility:visible;mso-wrap-style:square;mso-width-percent:0;mso-height-percent:0;mso-wrap-distance-left:9pt;mso-wrap-distance-top:0;mso-wrap-distance-right:9pt;mso-wrap-distance-bottom:0;mso-position-horizontal:absolute;mso-position-horizontal-relative:margin;mso-position-vertical:absolute;mso-position-vertical-relative:text;mso-width-percent:0;mso-height-percent:0;mso-width-relative:margin;mso-height-relative:margin;v-text-anchor:middle" o:gfxdata="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" filled="f" strokecolor="red" strokeweight="2.25pt">
+              <v:rect w14:anchorId="7EE1CFC7" id="Rettangolo 1" o:spid="_x0000_s1026" style="position:absolute;margin-left:4.4pt;margin-top:14.9pt;width:52.5pt;height:9.3pt;z-index:251660288;visibility:visible;mso-wrap-style:square;mso-width-percent:0;mso-height-percent:0;mso-wrap-distance-left:9pt;mso-wrap-distance-top:0;mso-wrap-distance-right:9pt;mso-wrap-distance-bottom:0;mso-position-horizontal:absolute;mso-position-horizontal-relative:margin;mso-position-vertical:absolute;mso-position-vertical-relative:text;mso-width-percent:0;mso-height-percent:0;mso-width-relative:margin;mso-height-relative:margin;v-text-anchor:middle" o:gfxdata="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" filled="f" strokecolor="red" strokeweight="2.25pt">
                 <w10:wrap anchorx="margin"/>
               </v:rect>
             </w:pict>
@@ -9614,14 +9576,13 @@
     <w:p>
       <w:pPr>
         <w:pStyle w:val="Didascalia"/>
+        <w:spacing w:after="0"/>
         <w:jc w:val="center"/>
         <w:rPr>
           <w:rFonts w:ascii="Aptos" w:hAnsi="Aptos"/>
           <w:i w:val="0"/>
           <w:iCs w:val="0"/>
           <w:color w:val="000000" w:themeColor="text1"/>
-          <w:sz w:val="24"/>
-          <w:szCs w:val="24"/>
         </w:rPr>
       </w:pPr>
       <w:bookmarkStart w:id="14" w:name="_Ref156944474"/>
@@ -9696,6 +9657,11 @@
     <w:p>
       <w:pPr>
         <w:spacing w:after="0"/>
+      </w:pPr>
+    </w:p>
+    <w:p>
+      <w:pPr>
+        <w:spacing w:after="0"/>
         <w:jc w:val="both"/>
         <w:rPr>
           <w:rFonts w:ascii="Aptos" w:hAnsi="Aptos"/>
@@ -9831,6 +9797,7 @@
           <w:sz w:val="24"/>
           <w:szCs w:val="24"/>
         </w:rPr>
+        <w:lastRenderedPageBreak/>
         <w:t>Typically, new users scroll the homepage by 23% of its size so they will never arrive to this information</w:t>
       </w:r>
       <w:r>
@@ -9890,7 +9857,6 @@
           <w:sz w:val="24"/>
           <w:szCs w:val="24"/>
         </w:rPr>
-        <w:lastRenderedPageBreak/>
         <w:t xml:space="preserve">It is also possible to note </w:t>
       </w:r>
       <w:r>
@@ -10153,6 +10119,7 @@
     <w:p>
       <w:pPr>
         <w:pStyle w:val="Titolo3"/>
+        <w:spacing w:before="0" w:after="100"/>
         <w:jc w:val="both"/>
         <w:rPr>
           <w:rFonts w:ascii="Aptos" w:eastAsia="Utopia-Regular" w:hAnsi="Aptos"/>
@@ -10190,7 +10157,349 @@
     </w:p>
     <w:p>
       <w:pPr>
+        <w:spacing w:after="60"/>
+        <w:jc w:val="both"/>
+        <w:rPr>
+          <w:rFonts w:ascii="Aptos" w:hAnsi="Aptos"/>
+          <w:sz w:val="24"/>
+          <w:szCs w:val="24"/>
+        </w:rPr>
+      </w:pPr>
+      <w:r>
+        <w:rPr>
+          <w:rFonts w:ascii="Aptos" w:hAnsi="Aptos"/>
+          <w:sz w:val="24"/>
+          <w:szCs w:val="24"/>
+        </w:rPr>
+        <w:t xml:space="preserve">A </w:t>
+      </w:r>
+      <w:r>
+        <w:rPr>
+          <w:rFonts w:ascii="Aptos" w:hAnsi="Aptos"/>
+          <w:sz w:val="24"/>
+          <w:szCs w:val="24"/>
+        </w:rPr>
+        <w:t>well designed</w:t>
+      </w:r>
+      <w:r>
+        <w:rPr>
+          <w:rFonts w:ascii="Aptos" w:hAnsi="Aptos"/>
+          <w:sz w:val="24"/>
+          <w:szCs w:val="24"/>
+        </w:rPr>
+        <w:t xml:space="preserve"> homepage should persuade new users to stay in the website</w:t>
+      </w:r>
+      <w:r>
+        <w:rPr>
+          <w:rFonts w:ascii="Aptos" w:hAnsi="Aptos"/>
+          <w:sz w:val="24"/>
+          <w:szCs w:val="24"/>
+        </w:rPr>
+        <w:t xml:space="preserve"> </w:t>
+      </w:r>
+      <w:r>
+        <w:rPr>
+          <w:rFonts w:ascii="Aptos" w:hAnsi="Aptos"/>
+          <w:sz w:val="24"/>
+          <w:szCs w:val="24"/>
+        </w:rPr>
+        <w:t xml:space="preserve">by showing </w:t>
+      </w:r>
+      <w:r>
+        <w:rPr>
+          <w:rFonts w:ascii="Aptos" w:hAnsi="Aptos"/>
+          <w:sz w:val="24"/>
+          <w:szCs w:val="24"/>
+        </w:rPr>
+        <w:t xml:space="preserve">them the advantages </w:t>
+      </w:r>
+      <w:r>
+        <w:rPr>
+          <w:rFonts w:ascii="Aptos" w:hAnsi="Aptos"/>
+          <w:sz w:val="24"/>
+          <w:szCs w:val="24"/>
+        </w:rPr>
+        <w:t>they would obtain</w:t>
+      </w:r>
+      <w:r>
+        <w:rPr>
+          <w:rFonts w:ascii="Aptos" w:hAnsi="Aptos"/>
+          <w:sz w:val="24"/>
+          <w:szCs w:val="24"/>
+        </w:rPr>
+        <w:t xml:space="preserve"> continu</w:t>
+      </w:r>
+      <w:r>
+        <w:rPr>
+          <w:rFonts w:ascii="Aptos" w:hAnsi="Aptos"/>
+          <w:sz w:val="24"/>
+          <w:szCs w:val="24"/>
+        </w:rPr>
+        <w:t>ing</w:t>
+      </w:r>
+      <w:r>
+        <w:rPr>
+          <w:rFonts w:ascii="Aptos" w:hAnsi="Aptos"/>
+          <w:sz w:val="24"/>
+          <w:szCs w:val="24"/>
+        </w:rPr>
+        <w:t xml:space="preserve"> the navigation in the website. </w:t>
+      </w:r>
+    </w:p>
+    <w:p>
+      <w:pPr>
         <w:spacing w:after="0"/>
+        <w:jc w:val="both"/>
+        <w:rPr>
+          <w:rFonts w:ascii="Aptos" w:hAnsi="Aptos"/>
+          <w:sz w:val="24"/>
+          <w:szCs w:val="24"/>
+        </w:rPr>
+      </w:pPr>
+      <w:r>
+        <w:rPr>
+          <w:rFonts w:ascii="Aptos" w:hAnsi="Aptos"/>
+          <w:sz w:val="24"/>
+          <w:szCs w:val="24"/>
+        </w:rPr>
+        <w:t xml:space="preserve">Watching the homepage with and without scrolling this information seems to </w:t>
+      </w:r>
+      <w:r>
+        <w:rPr>
+          <w:rFonts w:ascii="Aptos" w:hAnsi="Aptos"/>
+          <w:sz w:val="24"/>
+          <w:szCs w:val="24"/>
+        </w:rPr>
+        <w:t>be missing</w:t>
+      </w:r>
+      <w:r>
+        <w:rPr>
+          <w:rFonts w:ascii="Aptos" w:hAnsi="Aptos"/>
+          <w:sz w:val="24"/>
+          <w:szCs w:val="24"/>
+        </w:rPr>
+        <w:t xml:space="preserve">. </w:t>
+      </w:r>
+      <w:r>
+        <w:rPr>
+          <w:rFonts w:ascii="Aptos" w:hAnsi="Aptos"/>
+          <w:sz w:val="24"/>
+          <w:szCs w:val="24"/>
+        </w:rPr>
+        <w:t xml:space="preserve">The homepage provides </w:t>
+      </w:r>
+      <w:r>
+        <w:rPr>
+          <w:rFonts w:ascii="Aptos" w:hAnsi="Aptos"/>
+          <w:sz w:val="24"/>
+          <w:szCs w:val="24"/>
+        </w:rPr>
+        <w:t xml:space="preserve">different ways to get information about movies, TV shows and news about them but there is no </w:t>
+      </w:r>
+      <w:r>
+        <w:rPr>
+          <w:rFonts w:ascii="Aptos" w:hAnsi="Aptos"/>
+          <w:sz w:val="24"/>
+          <w:szCs w:val="24"/>
+        </w:rPr>
+        <w:t xml:space="preserve">written motivation </w:t>
+      </w:r>
+      <w:r>
+        <w:rPr>
+          <w:rFonts w:ascii="Aptos" w:hAnsi="Aptos"/>
+          <w:sz w:val="24"/>
+          <w:szCs w:val="24"/>
+        </w:rPr>
+        <w:t>by which a user should stay on the website. Again, this can be related to the fame of Rotten Tomatoes</w:t>
+      </w:r>
+      <w:r>
+        <w:rPr>
+          <w:rFonts w:ascii="Aptos" w:hAnsi="Aptos"/>
+          <w:sz w:val="24"/>
+          <w:szCs w:val="24"/>
+        </w:rPr>
+        <w:t xml:space="preserve"> and so </w:t>
+      </w:r>
+      <w:r>
+        <w:rPr>
+          <w:rFonts w:ascii="Aptos" w:hAnsi="Aptos"/>
+          <w:sz w:val="24"/>
+          <w:szCs w:val="24"/>
+        </w:rPr>
+        <w:t xml:space="preserve">authors </w:t>
+      </w:r>
+      <w:r>
+        <w:rPr>
+          <w:rFonts w:ascii="Aptos" w:hAnsi="Aptos"/>
+          <w:sz w:val="24"/>
+          <w:szCs w:val="24"/>
+        </w:rPr>
+        <w:t>may</w:t>
+      </w:r>
+      <w:r>
+        <w:rPr>
+          <w:rFonts w:ascii="Aptos" w:hAnsi="Aptos"/>
+          <w:sz w:val="24"/>
+          <w:szCs w:val="24"/>
+        </w:rPr>
+        <w:t xml:space="preserve"> think</w:t>
+      </w:r>
+      <w:r>
+        <w:rPr>
+          <w:rFonts w:ascii="Aptos" w:hAnsi="Aptos"/>
+          <w:sz w:val="24"/>
+          <w:szCs w:val="24"/>
+        </w:rPr>
+        <w:t xml:space="preserve"> </w:t>
+      </w:r>
+      <w:r>
+        <w:rPr>
+          <w:rFonts w:ascii="Aptos" w:hAnsi="Aptos"/>
+          <w:sz w:val="24"/>
+          <w:szCs w:val="24"/>
+        </w:rPr>
+        <w:t xml:space="preserve">it </w:t>
+      </w:r>
+      <w:r>
+        <w:rPr>
+          <w:rFonts w:ascii="Aptos" w:hAnsi="Aptos"/>
+          <w:sz w:val="24"/>
+          <w:szCs w:val="24"/>
+        </w:rPr>
+        <w:t>is not necessary to explain</w:t>
+      </w:r>
+      <w:r>
+        <w:rPr>
+          <w:rFonts w:ascii="Aptos" w:hAnsi="Aptos"/>
+          <w:sz w:val="24"/>
+          <w:szCs w:val="24"/>
+        </w:rPr>
+        <w:t>, for instance, why their movies/TV reviews are the best</w:t>
+      </w:r>
+      <w:r>
+        <w:rPr>
+          <w:rFonts w:ascii="Aptos" w:hAnsi="Aptos"/>
+          <w:sz w:val="24"/>
+          <w:szCs w:val="24"/>
+        </w:rPr>
+        <w:t xml:space="preserve"> ones.</w:t>
+      </w:r>
+      <w:r>
+        <w:rPr>
+          <w:rFonts w:ascii="Aptos" w:hAnsi="Aptos"/>
+          <w:sz w:val="24"/>
+          <w:szCs w:val="24"/>
+        </w:rPr>
+        <w:t xml:space="preserve"> </w:t>
+      </w:r>
+      <w:r>
+        <w:rPr>
+          <w:rFonts w:ascii="Aptos" w:hAnsi="Aptos"/>
+          <w:sz w:val="24"/>
+          <w:szCs w:val="24"/>
+        </w:rPr>
+        <w:t>In fact,</w:t>
+      </w:r>
+      <w:r>
+        <w:rPr>
+          <w:rFonts w:ascii="Aptos" w:hAnsi="Aptos"/>
+          <w:sz w:val="24"/>
+          <w:szCs w:val="24"/>
+        </w:rPr>
+        <w:t xml:space="preserve"> this disadvantages new users</w:t>
+      </w:r>
+      <w:r>
+        <w:rPr>
+          <w:rFonts w:ascii="Aptos" w:hAnsi="Aptos"/>
+          <w:sz w:val="24"/>
+          <w:szCs w:val="24"/>
+        </w:rPr>
+        <w:t xml:space="preserve"> </w:t>
+      </w:r>
+      <w:r>
+        <w:rPr>
+          <w:rFonts w:ascii="Aptos" w:hAnsi="Aptos"/>
+          <w:sz w:val="24"/>
+          <w:szCs w:val="24"/>
+        </w:rPr>
+        <w:t>who</w:t>
+      </w:r>
+      <w:r>
+        <w:rPr>
+          <w:rFonts w:ascii="Aptos" w:hAnsi="Aptos"/>
+          <w:sz w:val="24"/>
+          <w:szCs w:val="24"/>
+        </w:rPr>
+        <w:t xml:space="preserve"> </w:t>
+      </w:r>
+      <w:r>
+        <w:rPr>
+          <w:rFonts w:ascii="Aptos" w:hAnsi="Aptos"/>
+          <w:sz w:val="24"/>
+          <w:szCs w:val="24"/>
+        </w:rPr>
+        <w:t xml:space="preserve">never heard about </w:t>
+      </w:r>
+      <w:r>
+        <w:rPr>
+          <w:rFonts w:ascii="Aptos" w:hAnsi="Aptos"/>
+          <w:sz w:val="24"/>
+          <w:szCs w:val="24"/>
+        </w:rPr>
+        <w:t>Rotten Tomatoes</w:t>
+      </w:r>
+      <w:r>
+        <w:rPr>
+          <w:rFonts w:ascii="Aptos" w:hAnsi="Aptos"/>
+          <w:sz w:val="24"/>
+          <w:szCs w:val="24"/>
+        </w:rPr>
+        <w:t xml:space="preserve"> </w:t>
+      </w:r>
+      <w:r>
+        <w:rPr>
+          <w:rFonts w:ascii="Aptos" w:hAnsi="Aptos"/>
+          <w:sz w:val="24"/>
+          <w:szCs w:val="24"/>
+        </w:rPr>
+        <w:t>since</w:t>
+      </w:r>
+      <w:r>
+        <w:rPr>
+          <w:rFonts w:ascii="Aptos" w:hAnsi="Aptos"/>
+          <w:sz w:val="24"/>
+          <w:szCs w:val="24"/>
+        </w:rPr>
+        <w:t xml:space="preserve"> they do not have a</w:t>
+      </w:r>
+      <w:r>
+        <w:rPr>
+          <w:rFonts w:ascii="Aptos" w:hAnsi="Aptos"/>
+          <w:sz w:val="24"/>
+          <w:szCs w:val="24"/>
+        </w:rPr>
+        <w:t>ny</w:t>
+      </w:r>
+      <w:r>
+        <w:rPr>
+          <w:rFonts w:ascii="Aptos" w:hAnsi="Aptos"/>
+          <w:sz w:val="24"/>
+          <w:szCs w:val="24"/>
+        </w:rPr>
+        <w:t xml:space="preserve"> reason to stay</w:t>
+      </w:r>
+      <w:r>
+        <w:rPr>
+          <w:rFonts w:ascii="Aptos" w:hAnsi="Aptos"/>
+          <w:sz w:val="24"/>
+          <w:szCs w:val="24"/>
+        </w:rPr>
+        <w:t xml:space="preserve">. </w:t>
+      </w:r>
+    </w:p>
+    <w:p>
+      <w:pPr>
+        <w:spacing w:after="0"/>
         <w:rPr>
           <w:rFonts w:ascii="Aptos" w:hAnsi="Aptos"/>
           <w:sz w:val="24"/>
@@ -10201,6 +10510,7 @@
     <w:p>
       <w:pPr>
         <w:pStyle w:val="Titolo3"/>
+        <w:spacing w:before="0" w:after="100"/>
         <w:jc w:val="both"/>
         <w:rPr>
           <w:rFonts w:ascii="Aptos" w:eastAsia="Utopia-Regular" w:hAnsi="Aptos"/>
@@ -10232,15 +10542,9 @@
           <w:sz w:val="28"/>
           <w:szCs w:val="28"/>
         </w:rPr>
-        <w:t>WHAT choices does the user have?</w:t>
-      </w:r>
-      <w:bookmarkEnd w:id="17"/>
-    </w:p>
-    <w:p/>
-    <w:p>
-      <w:pPr>
-        <w:pStyle w:val="Titolo3"/>
-        <w:jc w:val="both"/>
+        <w:t xml:space="preserve">WHAT </w:t>
+      </w:r>
+      <w:r>
         <w:rPr>
           <w:rFonts w:ascii="Aptos" w:eastAsia="Utopia-Regular" w:hAnsi="Aptos"/>
           <w:b/>
@@ -10249,8 +10553,8 @@
           <w:sz w:val="28"/>
           <w:szCs w:val="28"/>
         </w:rPr>
-      </w:pPr>
-      <w:bookmarkStart w:id="18" w:name="_Toc156943107"/>
+        <w:t>does the site offer</w:t>
+      </w:r>
       <w:r>
         <w:rPr>
           <w:rFonts w:ascii="Aptos" w:eastAsia="Utopia-Regular" w:hAnsi="Aptos"/>
@@ -10260,9 +10564,538 @@
           <w:sz w:val="28"/>
           <w:szCs w:val="28"/>
         </w:rPr>
-        <w:t xml:space="preserve">3.1.5 </w:t>
-      </w:r>
-      <w:r>
+        <w:t>?</w:t>
+      </w:r>
+      <w:bookmarkEnd w:id="17"/>
+    </w:p>
+    <w:p>
+      <w:pPr>
+        <w:spacing w:after="60"/>
+        <w:jc w:val="both"/>
+        <w:rPr>
+          <w:rFonts w:ascii="Aptos" w:hAnsi="Aptos"/>
+          <w:sz w:val="24"/>
+          <w:szCs w:val="24"/>
+        </w:rPr>
+      </w:pPr>
+      <w:r>
+        <w:rPr>
+          <w:rFonts w:ascii="Aptos" w:hAnsi="Aptos"/>
+          <w:sz w:val="24"/>
+          <w:szCs w:val="24"/>
+        </w:rPr>
+        <w:t xml:space="preserve">From the homepage </w:t>
+      </w:r>
+      <w:r>
+        <w:rPr>
+          <w:rFonts w:ascii="Aptos" w:hAnsi="Aptos"/>
+          <w:sz w:val="24"/>
+          <w:szCs w:val="24"/>
+        </w:rPr>
+        <w:t>(</w:t>
+      </w:r>
+      <w:r>
+        <w:rPr>
+          <w:rFonts w:ascii="Aptos" w:hAnsi="Aptos"/>
+          <w:b/>
+          <w:bCs/>
+          <w:sz w:val="24"/>
+          <w:szCs w:val="24"/>
+        </w:rPr>
+        <w:fldChar w:fldCharType="begin"/>
+      </w:r>
+      <w:r>
+        <w:rPr>
+          <w:rFonts w:ascii="Aptos" w:hAnsi="Aptos"/>
+          <w:b/>
+          <w:bCs/>
+          <w:sz w:val="24"/>
+          <w:szCs w:val="24"/>
+        </w:rPr>
+        <w:instrText xml:space="preserve"> REF _Ref156944443 \h </w:instrText>
+      </w:r>
+      <w:r>
+        <w:rPr>
+          <w:rFonts w:ascii="Aptos" w:hAnsi="Aptos"/>
+          <w:b/>
+          <w:bCs/>
+          <w:sz w:val="24"/>
+          <w:szCs w:val="24"/>
+        </w:rPr>
+      </w:r>
+      <w:r>
+        <w:rPr>
+          <w:rFonts w:ascii="Aptos" w:hAnsi="Aptos"/>
+          <w:b/>
+          <w:bCs/>
+          <w:sz w:val="24"/>
+          <w:szCs w:val="24"/>
+        </w:rPr>
+        <w:instrText xml:space="preserve"> \* MERGEFORMAT </w:instrText>
+      </w:r>
+      <w:r>
+        <w:rPr>
+          <w:rFonts w:ascii="Aptos" w:hAnsi="Aptos"/>
+          <w:b/>
+          <w:bCs/>
+          <w:sz w:val="24"/>
+          <w:szCs w:val="24"/>
+        </w:rPr>
+        <w:fldChar w:fldCharType="separate"/>
+      </w:r>
+      <w:r>
+        <w:rPr>
+          <w:rFonts w:ascii="Aptos" w:hAnsi="Aptos"/>
+          <w:b/>
+          <w:bCs/>
+          <w:color w:val="000000" w:themeColor="text1"/>
+        </w:rPr>
+        <w:t xml:space="preserve">Figure </w:t>
+      </w:r>
+      <w:r>
+        <w:rPr>
+          <w:rFonts w:ascii="Aptos" w:hAnsi="Aptos"/>
+          <w:b/>
+          <w:bCs/>
+          <w:noProof/>
+          <w:color w:val="000000" w:themeColor="text1"/>
+        </w:rPr>
+        <w:t>2</w:t>
+      </w:r>
+      <w:r>
+        <w:rPr>
+          <w:rFonts w:ascii="Aptos" w:hAnsi="Aptos"/>
+          <w:b/>
+          <w:bCs/>
+          <w:sz w:val="24"/>
+          <w:szCs w:val="24"/>
+        </w:rPr>
+        <w:fldChar w:fldCharType="end"/>
+      </w:r>
+      <w:r>
+        <w:rPr>
+          <w:rFonts w:ascii="Aptos" w:hAnsi="Aptos"/>
+          <w:sz w:val="24"/>
+          <w:szCs w:val="24"/>
+        </w:rPr>
+        <w:t>)</w:t>
+      </w:r>
+      <w:r>
+        <w:rPr>
+          <w:rFonts w:ascii="Aptos" w:hAnsi="Aptos"/>
+          <w:sz w:val="24"/>
+          <w:szCs w:val="24"/>
+        </w:rPr>
+        <w:t xml:space="preserve">, </w:t>
+      </w:r>
+      <w:r>
+        <w:rPr>
+          <w:rFonts w:ascii="Aptos" w:hAnsi="Aptos"/>
+          <w:sz w:val="24"/>
+          <w:szCs w:val="24"/>
+        </w:rPr>
+        <w:t>particularly</w:t>
+      </w:r>
+      <w:r>
+        <w:rPr>
+          <w:rFonts w:ascii="Aptos" w:hAnsi="Aptos"/>
+          <w:sz w:val="24"/>
+          <w:szCs w:val="24"/>
+        </w:rPr>
+        <w:t xml:space="preserve"> from the menu placed in the top part of the page,</w:t>
+      </w:r>
+      <w:r>
+        <w:rPr>
+          <w:rFonts w:ascii="Aptos" w:hAnsi="Aptos"/>
+          <w:sz w:val="24"/>
+          <w:szCs w:val="24"/>
+        </w:rPr>
+        <w:t xml:space="preserve"> </w:t>
+      </w:r>
+      <w:r>
+        <w:rPr>
+          <w:rFonts w:ascii="Aptos" w:hAnsi="Aptos"/>
+          <w:sz w:val="24"/>
+          <w:szCs w:val="24"/>
+        </w:rPr>
+        <w:t xml:space="preserve">it is clear what the website is offering to users. </w:t>
+      </w:r>
+      <w:r>
+        <w:rPr>
+          <w:rFonts w:ascii="Aptos" w:hAnsi="Aptos"/>
+          <w:sz w:val="24"/>
+          <w:szCs w:val="24"/>
+        </w:rPr>
+        <w:t xml:space="preserve">Rotten Tomatoes </w:t>
+      </w:r>
+      <w:r>
+        <w:rPr>
+          <w:rFonts w:ascii="Aptos" w:hAnsi="Aptos"/>
+          <w:sz w:val="24"/>
+          <w:szCs w:val="24"/>
+        </w:rPr>
+        <w:t xml:space="preserve">provides </w:t>
+      </w:r>
+      <w:r>
+        <w:rPr>
+          <w:rFonts w:ascii="Aptos" w:hAnsi="Aptos"/>
+          <w:sz w:val="24"/>
+          <w:szCs w:val="24"/>
+        </w:rPr>
+        <w:t xml:space="preserve">information about movies, TV shows and news related to the cinema world. </w:t>
+      </w:r>
+      <w:r>
+        <w:rPr>
+          <w:rFonts w:ascii="Aptos" w:hAnsi="Aptos"/>
+          <w:sz w:val="24"/>
+          <w:szCs w:val="24"/>
+        </w:rPr>
+        <w:t>The menu is better discussed in the.</w:t>
+      </w:r>
+    </w:p>
+    <w:p>
+      <w:pPr>
+        <w:spacing w:after="60"/>
+        <w:jc w:val="both"/>
+        <w:rPr>
+          <w:rFonts w:ascii="Aptos" w:hAnsi="Aptos"/>
+          <w:sz w:val="24"/>
+          <w:szCs w:val="24"/>
+        </w:rPr>
+      </w:pPr>
+      <w:r>
+        <w:rPr>
+          <w:rFonts w:ascii="Aptos" w:hAnsi="Aptos"/>
+          <w:sz w:val="24"/>
+          <w:szCs w:val="24"/>
+        </w:rPr>
+        <w:t>Beyond the menu</w:t>
+      </w:r>
+      <w:r>
+        <w:rPr>
+          <w:rFonts w:ascii="Aptos" w:hAnsi="Aptos"/>
+          <w:sz w:val="24"/>
+          <w:szCs w:val="24"/>
+        </w:rPr>
+        <w:t xml:space="preserve"> (</w:t>
+      </w:r>
+      <w:r>
+        <w:rPr>
+          <w:rFonts w:ascii="Aptos" w:hAnsi="Aptos"/>
+          <w:sz w:val="24"/>
+          <w:szCs w:val="24"/>
+        </w:rPr>
+        <w:t xml:space="preserve">which is </w:t>
+      </w:r>
+      <w:r>
+        <w:rPr>
+          <w:rFonts w:ascii="Aptos" w:hAnsi="Aptos"/>
+          <w:sz w:val="24"/>
+          <w:szCs w:val="24"/>
+        </w:rPr>
+        <w:t>deeper</w:t>
+      </w:r>
+      <w:r>
+        <w:rPr>
+          <w:rFonts w:ascii="Aptos" w:hAnsi="Aptos"/>
+          <w:sz w:val="24"/>
+          <w:szCs w:val="24"/>
+        </w:rPr>
+        <w:t xml:space="preserve"> discussed in </w:t>
+      </w:r>
+      <w:r>
+        <w:rPr>
+          <w:rFonts w:ascii="Aptos" w:hAnsi="Aptos"/>
+          <w:sz w:val="24"/>
+          <w:szCs w:val="24"/>
+        </w:rPr>
+        <w:fldChar w:fldCharType="begin"/>
+      </w:r>
+      <w:r>
+        <w:rPr>
+          <w:rFonts w:ascii="Aptos" w:hAnsi="Aptos"/>
+          <w:sz w:val="24"/>
+          <w:szCs w:val="24"/>
+        </w:rPr>
+        <w:instrText xml:space="preserve"> REF _Ref157031131 \h </w:instrText>
+      </w:r>
+      <w:r>
+        <w:rPr>
+          <w:rFonts w:ascii="Aptos" w:hAnsi="Aptos"/>
+          <w:sz w:val="24"/>
+          <w:szCs w:val="24"/>
+        </w:rPr>
+      </w:r>
+      <w:r>
+        <w:rPr>
+          <w:rFonts w:ascii="Aptos" w:hAnsi="Aptos"/>
+          <w:sz w:val="24"/>
+          <w:szCs w:val="24"/>
+        </w:rPr>
+        <w:instrText xml:space="preserve"> \* MERGEFORMAT </w:instrText>
+      </w:r>
+      <w:r>
+        <w:rPr>
+          <w:rFonts w:ascii="Aptos" w:hAnsi="Aptos"/>
+          <w:sz w:val="24"/>
+          <w:szCs w:val="24"/>
+        </w:rPr>
+        <w:fldChar w:fldCharType="separate"/>
+      </w:r>
+      <w:r>
+        <w:rPr>
+          <w:rFonts w:ascii="Aptos" w:hAnsi="Aptos"/>
+          <w:b/>
+          <w:bCs/>
+          <w:sz w:val="24"/>
+          <w:szCs w:val="24"/>
+        </w:rPr>
+        <w:t>3.3 Menu</w:t>
+      </w:r>
+      <w:r>
+        <w:rPr>
+          <w:rFonts w:ascii="Aptos" w:hAnsi="Aptos"/>
+          <w:sz w:val="24"/>
+          <w:szCs w:val="24"/>
+        </w:rPr>
+        <w:fldChar w:fldCharType="end"/>
+      </w:r>
+      <w:r>
+        <w:rPr>
+          <w:rFonts w:ascii="Aptos" w:hAnsi="Aptos"/>
+          <w:sz w:val="24"/>
+          <w:szCs w:val="24"/>
+        </w:rPr>
+        <w:t>)</w:t>
+      </w:r>
+      <w:r>
+        <w:rPr>
+          <w:rFonts w:ascii="Aptos" w:hAnsi="Aptos"/>
+          <w:sz w:val="24"/>
+          <w:szCs w:val="24"/>
+        </w:rPr>
+        <w:t>,</w:t>
+      </w:r>
+      <w:r>
+        <w:rPr>
+          <w:rFonts w:ascii="Aptos" w:hAnsi="Aptos"/>
+          <w:sz w:val="24"/>
+          <w:szCs w:val="24"/>
+        </w:rPr>
+        <w:t xml:space="preserve"> the WHAT </w:t>
+      </w:r>
+      <w:r>
+        <w:rPr>
+          <w:rFonts w:ascii="Aptos" w:hAnsi="Aptos"/>
+          <w:sz w:val="24"/>
+          <w:szCs w:val="24"/>
+        </w:rPr>
+        <w:t>axis</w:t>
+      </w:r>
+      <w:r>
+        <w:rPr>
+          <w:rFonts w:ascii="Aptos" w:hAnsi="Aptos"/>
+          <w:sz w:val="24"/>
+          <w:szCs w:val="24"/>
+        </w:rPr>
+        <w:t xml:space="preserve"> can be</w:t>
+      </w:r>
+      <w:r>
+        <w:rPr>
+          <w:rFonts w:ascii="Aptos" w:hAnsi="Aptos"/>
+          <w:sz w:val="24"/>
+          <w:szCs w:val="24"/>
+        </w:rPr>
+        <w:t xml:space="preserve"> also</w:t>
+      </w:r>
+      <w:r>
+        <w:rPr>
+          <w:rFonts w:ascii="Aptos" w:hAnsi="Aptos"/>
+          <w:sz w:val="24"/>
+          <w:szCs w:val="24"/>
+        </w:rPr>
+        <w:t xml:space="preserve"> recovered by the main section titles </w:t>
+      </w:r>
+      <w:r>
+        <w:rPr>
+          <w:rFonts w:ascii="Aptos" w:hAnsi="Aptos"/>
+          <w:sz w:val="24"/>
+          <w:szCs w:val="24"/>
+        </w:rPr>
+        <w:t>of the homepage</w:t>
+      </w:r>
+      <w:r>
+        <w:rPr>
+          <w:rFonts w:ascii="Aptos" w:hAnsi="Aptos"/>
+          <w:sz w:val="24"/>
+          <w:szCs w:val="24"/>
+        </w:rPr>
+        <w:t xml:space="preserve"> (“</w:t>
+      </w:r>
+      <w:r>
+        <w:rPr>
+          <w:rFonts w:ascii="Aptos" w:hAnsi="Aptos"/>
+          <w:sz w:val="24"/>
+          <w:szCs w:val="24"/>
+        </w:rPr>
+        <w:t>NEW &amp; UPCOMING MOVIES IN THEATERS</w:t>
+      </w:r>
+      <w:r>
+        <w:rPr>
+          <w:rFonts w:ascii="Aptos" w:hAnsi="Aptos"/>
+          <w:sz w:val="24"/>
+          <w:szCs w:val="24"/>
+        </w:rPr>
+        <w:t>”, “</w:t>
+      </w:r>
+      <w:r>
+        <w:rPr>
+          <w:rFonts w:ascii="Aptos" w:hAnsi="Aptos"/>
+          <w:sz w:val="24"/>
+          <w:szCs w:val="24"/>
+        </w:rPr>
+        <w:t>POPULAR STREAMING MOVIES</w:t>
+      </w:r>
+      <w:r>
+        <w:rPr>
+          <w:rFonts w:ascii="Aptos" w:hAnsi="Aptos"/>
+          <w:sz w:val="24"/>
+          <w:szCs w:val="24"/>
+        </w:rPr>
+        <w:t>”, “</w:t>
+      </w:r>
+      <w:r>
+        <w:rPr>
+          <w:rFonts w:ascii="Aptos" w:hAnsi="Aptos"/>
+          <w:sz w:val="24"/>
+          <w:szCs w:val="24"/>
+        </w:rPr>
+        <w:t>NEW TV THIS WEEK</w:t>
+      </w:r>
+      <w:r>
+        <w:rPr>
+          <w:rFonts w:ascii="Aptos" w:hAnsi="Aptos"/>
+          <w:sz w:val="24"/>
+          <w:szCs w:val="24"/>
+        </w:rPr>
+        <w:t>” and so on)</w:t>
+      </w:r>
+      <w:r>
+        <w:rPr>
+          <w:rFonts w:ascii="Aptos" w:hAnsi="Aptos"/>
+          <w:sz w:val="24"/>
+          <w:szCs w:val="24"/>
+        </w:rPr>
+        <w:t xml:space="preserve"> and </w:t>
+      </w:r>
+      <w:r>
+        <w:rPr>
+          <w:rFonts w:ascii="Aptos" w:hAnsi="Aptos"/>
+          <w:sz w:val="24"/>
+          <w:szCs w:val="24"/>
+        </w:rPr>
+        <w:t>by the</w:t>
+      </w:r>
+      <w:r>
+        <w:rPr>
+          <w:rFonts w:ascii="Aptos" w:hAnsi="Aptos"/>
+          <w:sz w:val="24"/>
+          <w:szCs w:val="24"/>
+        </w:rPr>
+        <w:t xml:space="preserve"> latest</w:t>
+      </w:r>
+      <w:r>
+        <w:rPr>
+          <w:rFonts w:ascii="Aptos" w:hAnsi="Aptos"/>
+          <w:sz w:val="24"/>
+          <w:szCs w:val="24"/>
+        </w:rPr>
+        <w:t xml:space="preserve"> news carousel placed </w:t>
+      </w:r>
+      <w:r>
+        <w:rPr>
+          <w:rFonts w:ascii="Aptos" w:hAnsi="Aptos"/>
+          <w:sz w:val="24"/>
+          <w:szCs w:val="24"/>
+        </w:rPr>
+        <w:t xml:space="preserve">on the left. </w:t>
+      </w:r>
+    </w:p>
+    <w:p>
+      <w:pPr>
+        <w:spacing w:after="0"/>
+        <w:jc w:val="both"/>
+        <w:rPr>
+          <w:rFonts w:ascii="Aptos" w:hAnsi="Aptos"/>
+          <w:sz w:val="24"/>
+          <w:szCs w:val="24"/>
+        </w:rPr>
+      </w:pPr>
+      <w:r>
+        <w:rPr>
+          <w:rFonts w:ascii="Aptos" w:hAnsi="Aptos"/>
+          <w:sz w:val="24"/>
+          <w:szCs w:val="24"/>
+        </w:rPr>
+        <w:t xml:space="preserve">Users who </w:t>
+      </w:r>
+      <w:r>
+        <w:rPr>
+          <w:rFonts w:ascii="Aptos" w:hAnsi="Aptos"/>
+          <w:sz w:val="24"/>
+          <w:szCs w:val="24"/>
+        </w:rPr>
+        <w:t>stay</w:t>
+      </w:r>
+      <w:r>
+        <w:rPr>
+          <w:rFonts w:ascii="Aptos" w:hAnsi="Aptos"/>
+          <w:sz w:val="24"/>
+          <w:szCs w:val="24"/>
+        </w:rPr>
+        <w:t xml:space="preserve"> </w:t>
+      </w:r>
+      <w:r>
+        <w:rPr>
+          <w:rFonts w:ascii="Aptos" w:hAnsi="Aptos"/>
+          <w:sz w:val="24"/>
+          <w:szCs w:val="24"/>
+        </w:rPr>
+        <w:t>on</w:t>
+      </w:r>
+      <w:r>
+        <w:rPr>
+          <w:rFonts w:ascii="Aptos" w:hAnsi="Aptos"/>
+          <w:sz w:val="24"/>
+          <w:szCs w:val="24"/>
+        </w:rPr>
+        <w:t xml:space="preserve"> the website </w:t>
+      </w:r>
+      <w:r>
+        <w:rPr>
+          <w:rFonts w:ascii="Aptos" w:hAnsi="Aptos"/>
+          <w:sz w:val="24"/>
+          <w:szCs w:val="24"/>
+        </w:rPr>
+        <w:t>will be able to know about the past and upcoming movies, TV shows and all the latest news.</w:t>
+      </w:r>
+    </w:p>
+    <w:p>
+      <w:pPr>
+        <w:spacing w:after="0"/>
+        <w:jc w:val="both"/>
+        <w:rPr>
+          <w:rFonts w:ascii="Aptos" w:hAnsi="Aptos"/>
+          <w:sz w:val="24"/>
+          <w:szCs w:val="24"/>
+        </w:rPr>
+      </w:pPr>
+    </w:p>
+    <w:p>
+      <w:pPr>
+        <w:pStyle w:val="Titolo3"/>
+        <w:spacing w:before="0" w:after="100"/>
+        <w:jc w:val="both"/>
         <w:rPr>
           <w:rFonts w:ascii="Aptos" w:eastAsia="Utopia-Regular" w:hAnsi="Aptos"/>
           <w:b/>
@@ -10271,8 +11104,8 @@
           <w:sz w:val="28"/>
           <w:szCs w:val="28"/>
         </w:rPr>
-        <w:t>WHEN</w:t>
-      </w:r>
+      </w:pPr>
+      <w:bookmarkStart w:id="18" w:name="_Toc156943107"/>
       <w:r>
         <w:rPr>
           <w:rFonts w:ascii="Aptos" w:eastAsia="Utopia-Regular" w:hAnsi="Aptos"/>
@@ -10282,7 +11115,8 @@
           <w:sz w:val="28"/>
           <w:szCs w:val="28"/>
         </w:rPr>
-        <w:t>?</w:t>
+        <w:lastRenderedPageBreak/>
+        <w:t xml:space="preserve">3.1.5 </w:t>
       </w:r>
       <w:r>
         <w:rPr>
@@ -10293,7 +11127,7 @@
           <w:sz w:val="28"/>
           <w:szCs w:val="28"/>
         </w:rPr>
-        <w:t xml:space="preserve"> </w:t>
+        <w:t>WHEN</w:t>
       </w:r>
       <w:r>
         <w:rPr>
@@ -10304,9 +11138,8 @@
           <w:sz w:val="28"/>
           <w:szCs w:val="28"/>
         </w:rPr>
-        <w:t xml:space="preserve">Which </w:t>
-      </w:r>
-      <w:proofErr w:type="gramStart"/>
+        <w:t>?</w:t>
+      </w:r>
       <w:r>
         <w:rPr>
           <w:rFonts w:ascii="Aptos" w:eastAsia="Utopia-Regular" w:hAnsi="Aptos"/>
@@ -10316,9 +11149,8 @@
           <w:sz w:val="28"/>
           <w:szCs w:val="28"/>
         </w:rPr>
-        <w:t>are</w:t>
-      </w:r>
-      <w:proofErr w:type="gramEnd"/>
+        <w:t xml:space="preserve"> </w:t>
+      </w:r>
       <w:r>
         <w:rPr>
           <w:rFonts w:ascii="Aptos" w:eastAsia="Utopia-Regular" w:hAnsi="Aptos"/>
@@ -10328,7 +11160,7 @@
           <w:sz w:val="28"/>
           <w:szCs w:val="28"/>
         </w:rPr>
-        <w:t xml:space="preserve"> </w:t>
+        <w:t>Is the website up to date</w:t>
       </w:r>
       <w:r>
         <w:rPr>
@@ -10339,9 +11171,609 @@
           <w:sz w:val="28"/>
           <w:szCs w:val="28"/>
         </w:rPr>
-        <w:t>latest news</w:t>
-      </w:r>
-      <w:r>
+        <w:t>?</w:t>
+      </w:r>
+      <w:bookmarkEnd w:id="18"/>
+    </w:p>
+    <w:p>
+      <w:pPr>
+        <w:spacing w:after="0"/>
+        <w:jc w:val="both"/>
+        <w:rPr>
+          <w:rFonts w:ascii="Aptos" w:hAnsi="Aptos"/>
+          <w:sz w:val="24"/>
+          <w:szCs w:val="24"/>
+        </w:rPr>
+      </w:pPr>
+      <w:r>
+        <w:rPr>
+          <w:rFonts w:ascii="Aptos" w:hAnsi="Aptos"/>
+          <w:sz w:val="24"/>
+          <w:szCs w:val="24"/>
+        </w:rPr>
+        <w:t>A user should always be able to understand if a website is up to date or not</w:t>
+      </w:r>
+      <w:r>
+        <w:rPr>
+          <w:rFonts w:ascii="Aptos" w:hAnsi="Aptos"/>
+          <w:sz w:val="24"/>
+          <w:szCs w:val="24"/>
+        </w:rPr>
+        <w:t>.</w:t>
+      </w:r>
+      <w:r>
+        <w:rPr>
+          <w:rFonts w:ascii="Aptos" w:hAnsi="Aptos"/>
+          <w:sz w:val="24"/>
+          <w:szCs w:val="24"/>
+        </w:rPr>
+        <w:t xml:space="preserve"> </w:t>
+      </w:r>
+      <w:r>
+        <w:rPr>
+          <w:rFonts w:ascii="Aptos" w:hAnsi="Aptos"/>
+          <w:sz w:val="24"/>
+          <w:szCs w:val="24"/>
+        </w:rPr>
+        <w:t>T</w:t>
+      </w:r>
+      <w:r>
+        <w:rPr>
+          <w:rFonts w:ascii="Aptos" w:hAnsi="Aptos"/>
+          <w:sz w:val="24"/>
+          <w:szCs w:val="24"/>
+        </w:rPr>
+        <w:t>he WHEN axis gives an answer to this question</w:t>
+      </w:r>
+      <w:r>
+        <w:rPr>
+          <w:rFonts w:ascii="Aptos" w:hAnsi="Aptos"/>
+          <w:sz w:val="24"/>
+          <w:szCs w:val="24"/>
+        </w:rPr>
+        <w:t>: a website should always provide latest news/contents</w:t>
+      </w:r>
+      <w:r>
+        <w:rPr>
+          <w:rFonts w:ascii="Aptos" w:hAnsi="Aptos"/>
+          <w:sz w:val="24"/>
+          <w:szCs w:val="24"/>
+        </w:rPr>
+        <w:t xml:space="preserve">. </w:t>
+      </w:r>
+    </w:p>
+    <w:p>
+      <w:pPr>
+        <w:spacing w:after="0"/>
+        <w:jc w:val="both"/>
+        <w:rPr>
+          <w:rFonts w:ascii="Aptos" w:hAnsi="Aptos"/>
+          <w:sz w:val="24"/>
+          <w:szCs w:val="24"/>
+        </w:rPr>
+      </w:pPr>
+    </w:p>
+    <w:p>
+      <w:pPr>
+        <w:keepNext/>
+        <w:spacing w:after="100"/>
+        <w:jc w:val="both"/>
+      </w:pPr>
+      <w:r>
+        <w:rPr>
+          <w:rFonts w:ascii="Aptos" w:hAnsi="Aptos"/>
+          <w:noProof/>
+          <w:sz w:val="24"/>
+          <w:szCs w:val="24"/>
+        </w:rPr>
+        <w:drawing>
+          <wp:inline distT="0" distB="0" distL="0" distR="0" wp14:anchorId="3FD403B2" wp14:editId="69A3010B">
+            <wp:extent cx="4319270" cy="1218565"/>
+            <wp:effectExtent l="19050" t="19050" r="24130" b="19685"/>
+            <wp:docPr id="826171410" name="Immagine 1" descr="Immagine che contiene testo, Viso umano, persona, vestiti&#10;&#10;Descrizione generata automaticamente"/>
+            <wp:cNvGraphicFramePr>
+              <a:graphicFrameLocks xmlns:a="http://schemas.openxmlformats.org/drawingml/2006/main" noChangeAspect="1"/>
+            </wp:cNvGraphicFramePr>
+            <a:graphic xmlns:a="http://schemas.openxmlformats.org/drawingml/2006/main">
+              <a:graphicData uri="http://schemas.openxmlformats.org/drawingml/2006/picture">
+                <pic:pic xmlns:pic="http://schemas.openxmlformats.org/drawingml/2006/picture">
+                  <pic:nvPicPr>
+                    <pic:cNvPr id="826171410" name="Immagine 1" descr="Immagine che contiene testo, Viso umano, persona, vestiti&#10;&#10;Descrizione generata automaticamente"/>
+                    <pic:cNvPicPr/>
+                  </pic:nvPicPr>
+                  <pic:blipFill>
+                    <a:blip r:embed="rId15" cstate="print">
+                      <a:extLst>
+                        <a:ext uri="{28A0092B-C50C-407E-A947-70E740481C1C}">
+                          <a14:useLocalDpi xmlns:a14="http://schemas.microsoft.com/office/drawing/2010/main" val="0"/>
+                        </a:ext>
+                      </a:extLst>
+                    </a:blip>
+                    <a:stretch>
+                      <a:fillRect/>
+                    </a:stretch>
+                  </pic:blipFill>
+                  <pic:spPr>
+                    <a:xfrm>
+                      <a:off x="0" y="0"/>
+                      <a:ext cx="4319270" cy="1218565"/>
+                    </a:xfrm>
+                    <a:prstGeom prst="rect">
+                      <a:avLst/>
+                    </a:prstGeom>
+                    <a:ln>
+                      <a:solidFill>
+                        <a:schemeClr val="tx1"/>
+                      </a:solidFill>
+                    </a:ln>
+                  </pic:spPr>
+                </pic:pic>
+              </a:graphicData>
+            </a:graphic>
+          </wp:inline>
+        </w:drawing>
+      </w:r>
+    </w:p>
+    <w:p>
+      <w:pPr>
+        <w:pStyle w:val="Didascalia"/>
+        <w:spacing w:after="0"/>
+        <w:jc w:val="center"/>
+        <w:rPr>
+          <w:rFonts w:ascii="Aptos" w:hAnsi="Aptos"/>
+          <w:i w:val="0"/>
+          <w:iCs w:val="0"/>
+          <w:color w:val="000000" w:themeColor="text1"/>
+        </w:rPr>
+      </w:pPr>
+      <w:bookmarkStart w:id="19" w:name="_Ref157031912"/>
+      <w:bookmarkStart w:id="20" w:name="_Ref157031915"/>
+      <w:r>
+        <w:rPr>
+          <w:rFonts w:ascii="Aptos" w:hAnsi="Aptos"/>
+          <w:i w:val="0"/>
+          <w:iCs w:val="0"/>
+          <w:color w:val="000000" w:themeColor="text1"/>
+        </w:rPr>
+        <w:t xml:space="preserve">Figure </w:t>
+      </w:r>
+      <w:r>
+        <w:rPr>
+          <w:rFonts w:ascii="Aptos" w:hAnsi="Aptos"/>
+          <w:i w:val="0"/>
+          <w:iCs w:val="0"/>
+          <w:color w:val="000000" w:themeColor="text1"/>
+        </w:rPr>
+        <w:fldChar w:fldCharType="begin"/>
+      </w:r>
+      <w:r>
+        <w:rPr>
+          <w:rFonts w:ascii="Aptos" w:hAnsi="Aptos"/>
+          <w:i w:val="0"/>
+          <w:iCs w:val="0"/>
+          <w:color w:val="000000" w:themeColor="text1"/>
+        </w:rPr>
+        <w:instrText xml:space="preserve"> SEQ Figure \* ARABIC </w:instrText>
+      </w:r>
+      <w:r>
+        <w:rPr>
+          <w:rFonts w:ascii="Aptos" w:hAnsi="Aptos"/>
+          <w:i w:val="0"/>
+          <w:iCs w:val="0"/>
+          <w:color w:val="000000" w:themeColor="text1"/>
+        </w:rPr>
+        <w:fldChar w:fldCharType="separate"/>
+      </w:r>
+      <w:r>
+        <w:rPr>
+          <w:rFonts w:ascii="Aptos" w:hAnsi="Aptos"/>
+          <w:i w:val="0"/>
+          <w:iCs w:val="0"/>
+          <w:noProof/>
+          <w:color w:val="000000" w:themeColor="text1"/>
+        </w:rPr>
+        <w:t>4</w:t>
+      </w:r>
+      <w:r>
+        <w:rPr>
+          <w:rFonts w:ascii="Aptos" w:hAnsi="Aptos"/>
+          <w:i w:val="0"/>
+          <w:iCs w:val="0"/>
+          <w:color w:val="000000" w:themeColor="text1"/>
+        </w:rPr>
+        <w:fldChar w:fldCharType="end"/>
+      </w:r>
+      <w:bookmarkEnd w:id="20"/>
+      <w:r>
+        <w:rPr>
+          <w:rFonts w:ascii="Aptos" w:hAnsi="Aptos"/>
+          <w:i w:val="0"/>
+          <w:iCs w:val="0"/>
+          <w:color w:val="000000" w:themeColor="text1"/>
+        </w:rPr>
+        <w:t>: Homepage news section</w:t>
+      </w:r>
+      <w:bookmarkEnd w:id="19"/>
+    </w:p>
+    <w:p>
+      <w:pPr>
+        <w:spacing w:after="0"/>
+        <w:rPr>
+          <w:sz w:val="24"/>
+          <w:szCs w:val="24"/>
+        </w:rPr>
+      </w:pPr>
+    </w:p>
+    <w:p>
+      <w:pPr>
+        <w:spacing w:after="60"/>
+        <w:jc w:val="both"/>
+        <w:rPr>
+          <w:rFonts w:ascii="Aptos" w:hAnsi="Aptos"/>
+          <w:sz w:val="24"/>
+          <w:szCs w:val="24"/>
+        </w:rPr>
+      </w:pPr>
+      <w:r>
+        <w:rPr>
+          <w:rFonts w:ascii="Aptos" w:hAnsi="Aptos"/>
+          <w:sz w:val="24"/>
+          <w:szCs w:val="24"/>
+        </w:rPr>
+        <w:t xml:space="preserve">The homepage provides two different ways to get the WHEN information: </w:t>
+      </w:r>
+    </w:p>
+    <w:p>
+      <w:pPr>
+        <w:pStyle w:val="Paragrafoelenco"/>
+        <w:numPr>
+          <w:ilvl w:val="0"/>
+          <w:numId w:val="3"/>
+        </w:numPr>
+        <w:spacing w:after="60"/>
+        <w:contextualSpacing w:val="0"/>
+        <w:jc w:val="both"/>
+        <w:rPr>
+          <w:rFonts w:ascii="Aptos" w:hAnsi="Aptos"/>
+          <w:sz w:val="24"/>
+          <w:szCs w:val="24"/>
+        </w:rPr>
+      </w:pPr>
+      <w:r>
+        <w:rPr>
+          <w:rFonts w:ascii="Aptos" w:hAnsi="Aptos"/>
+          <w:sz w:val="24"/>
+          <w:szCs w:val="24"/>
+        </w:rPr>
+        <w:t xml:space="preserve">an entire part of the homepage itself </w:t>
+      </w:r>
+      <w:r>
+        <w:rPr>
+          <w:rFonts w:ascii="Aptos" w:hAnsi="Aptos"/>
+          <w:sz w:val="24"/>
+          <w:szCs w:val="24"/>
+        </w:rPr>
+        <w:t>(</w:t>
+      </w:r>
+      <w:r>
+        <w:rPr>
+          <w:rFonts w:ascii="Aptos" w:hAnsi="Aptos"/>
+          <w:b/>
+          <w:bCs/>
+          <w:sz w:val="24"/>
+          <w:szCs w:val="24"/>
+        </w:rPr>
+        <w:fldChar w:fldCharType="begin"/>
+      </w:r>
+      <w:r>
+        <w:rPr>
+          <w:rFonts w:ascii="Aptos" w:hAnsi="Aptos"/>
+          <w:b/>
+          <w:bCs/>
+          <w:sz w:val="24"/>
+          <w:szCs w:val="24"/>
+        </w:rPr>
+        <w:instrText xml:space="preserve"> REF _Ref157031915 \h </w:instrText>
+      </w:r>
+      <w:r>
+        <w:rPr>
+          <w:rFonts w:ascii="Aptos" w:hAnsi="Aptos"/>
+          <w:b/>
+          <w:bCs/>
+          <w:sz w:val="24"/>
+          <w:szCs w:val="24"/>
+        </w:rPr>
+      </w:r>
+      <w:r>
+        <w:rPr>
+          <w:rFonts w:ascii="Aptos" w:hAnsi="Aptos"/>
+          <w:b/>
+          <w:bCs/>
+          <w:sz w:val="24"/>
+          <w:szCs w:val="24"/>
+        </w:rPr>
+        <w:instrText xml:space="preserve"> \* MERGEFORMAT </w:instrText>
+      </w:r>
+      <w:r>
+        <w:rPr>
+          <w:rFonts w:ascii="Aptos" w:hAnsi="Aptos"/>
+          <w:b/>
+          <w:bCs/>
+          <w:sz w:val="24"/>
+          <w:szCs w:val="24"/>
+        </w:rPr>
+        <w:fldChar w:fldCharType="separate"/>
+      </w:r>
+      <w:r>
+        <w:rPr>
+          <w:rFonts w:ascii="Aptos" w:hAnsi="Aptos"/>
+          <w:b/>
+          <w:bCs/>
+          <w:color w:val="000000" w:themeColor="text1"/>
+        </w:rPr>
+        <w:t xml:space="preserve">Figure </w:t>
+      </w:r>
+      <w:r>
+        <w:rPr>
+          <w:rFonts w:ascii="Aptos" w:hAnsi="Aptos"/>
+          <w:b/>
+          <w:bCs/>
+          <w:noProof/>
+          <w:color w:val="000000" w:themeColor="text1"/>
+        </w:rPr>
+        <w:t>4</w:t>
+      </w:r>
+      <w:r>
+        <w:rPr>
+          <w:rFonts w:ascii="Aptos" w:hAnsi="Aptos"/>
+          <w:b/>
+          <w:bCs/>
+          <w:sz w:val="24"/>
+          <w:szCs w:val="24"/>
+        </w:rPr>
+        <w:fldChar w:fldCharType="end"/>
+      </w:r>
+      <w:r>
+        <w:rPr>
+          <w:rFonts w:ascii="Aptos" w:hAnsi="Aptos"/>
+          <w:sz w:val="24"/>
+          <w:szCs w:val="24"/>
+        </w:rPr>
+        <w:t xml:space="preserve">) </w:t>
+      </w:r>
+      <w:r>
+        <w:rPr>
+          <w:rFonts w:ascii="Aptos" w:hAnsi="Aptos"/>
+          <w:sz w:val="24"/>
+          <w:szCs w:val="24"/>
+        </w:rPr>
+        <w:t xml:space="preserve">that show to users </w:t>
+      </w:r>
+      <w:r>
+        <w:rPr>
+          <w:rFonts w:ascii="Aptos" w:hAnsi="Aptos"/>
+          <w:sz w:val="24"/>
+          <w:szCs w:val="24"/>
+        </w:rPr>
+        <w:t xml:space="preserve">the </w:t>
+      </w:r>
+      <w:r>
+        <w:rPr>
+          <w:rFonts w:ascii="Aptos" w:hAnsi="Aptos"/>
+          <w:sz w:val="24"/>
+          <w:szCs w:val="24"/>
+        </w:rPr>
+        <w:t xml:space="preserve">latest news </w:t>
+      </w:r>
+      <w:r>
+        <w:rPr>
+          <w:rFonts w:ascii="Aptos" w:hAnsi="Aptos"/>
+          <w:sz w:val="24"/>
+          <w:szCs w:val="24"/>
+        </w:rPr>
+        <w:t xml:space="preserve">uploaded </w:t>
+      </w:r>
+      <w:r>
+        <w:rPr>
+          <w:rFonts w:ascii="Aptos" w:hAnsi="Aptos"/>
+          <w:sz w:val="24"/>
+          <w:szCs w:val="24"/>
+        </w:rPr>
+        <w:t>on</w:t>
+      </w:r>
+      <w:r>
+        <w:rPr>
+          <w:rFonts w:ascii="Aptos" w:hAnsi="Aptos"/>
+          <w:sz w:val="24"/>
+          <w:szCs w:val="24"/>
+        </w:rPr>
+        <w:t xml:space="preserve"> the website</w:t>
+      </w:r>
+      <w:r>
+        <w:rPr>
+          <w:rFonts w:ascii="Aptos" w:hAnsi="Aptos"/>
+          <w:sz w:val="24"/>
+          <w:szCs w:val="24"/>
+        </w:rPr>
+        <w:t xml:space="preserve">. </w:t>
+      </w:r>
+      <w:r>
+        <w:rPr>
+          <w:rFonts w:ascii="Aptos" w:hAnsi="Aptos"/>
+          <w:sz w:val="24"/>
+          <w:szCs w:val="24"/>
+        </w:rPr>
+        <w:t>Th</w:t>
+      </w:r>
+      <w:r>
+        <w:rPr>
+          <w:rFonts w:ascii="Aptos" w:hAnsi="Aptos"/>
+          <w:sz w:val="24"/>
+          <w:szCs w:val="24"/>
+        </w:rPr>
+        <w:t xml:space="preserve">e </w:t>
+      </w:r>
+      <w:r>
+        <w:rPr>
+          <w:rFonts w:ascii="Aptos" w:hAnsi="Aptos"/>
+          <w:sz w:val="24"/>
+          <w:szCs w:val="24"/>
+        </w:rPr>
+        <w:t>single</w:t>
+      </w:r>
+      <w:r>
+        <w:rPr>
+          <w:rFonts w:ascii="Aptos" w:hAnsi="Aptos"/>
+          <w:sz w:val="24"/>
+          <w:szCs w:val="24"/>
+        </w:rPr>
+        <w:t xml:space="preserve"> </w:t>
+      </w:r>
+      <w:r>
+        <w:rPr>
+          <w:rFonts w:ascii="Aptos" w:hAnsi="Aptos"/>
+          <w:sz w:val="24"/>
+          <w:szCs w:val="24"/>
+        </w:rPr>
+        <w:t xml:space="preserve">news </w:t>
+      </w:r>
+      <w:r>
+        <w:rPr>
+          <w:rFonts w:ascii="Aptos" w:hAnsi="Aptos"/>
+          <w:sz w:val="24"/>
+          <w:szCs w:val="24"/>
+        </w:rPr>
+        <w:t>is</w:t>
+      </w:r>
+      <w:r>
+        <w:rPr>
+          <w:rFonts w:ascii="Aptos" w:hAnsi="Aptos"/>
+          <w:sz w:val="24"/>
+          <w:szCs w:val="24"/>
+        </w:rPr>
+        <w:t xml:space="preserve"> formed by an image, a </w:t>
+      </w:r>
+      <w:r>
+        <w:rPr>
+          <w:rFonts w:ascii="Aptos" w:hAnsi="Aptos"/>
+          <w:sz w:val="24"/>
+          <w:szCs w:val="24"/>
+        </w:rPr>
+        <w:t>blurb</w:t>
+      </w:r>
+      <w:r>
+        <w:rPr>
+          <w:rFonts w:ascii="Aptos" w:hAnsi="Aptos"/>
+          <w:sz w:val="24"/>
+          <w:szCs w:val="24"/>
+        </w:rPr>
+        <w:t xml:space="preserve"> and a </w:t>
+      </w:r>
+      <w:r>
+        <w:rPr>
+          <w:rFonts w:ascii="Aptos" w:hAnsi="Aptos"/>
+          <w:sz w:val="24"/>
+          <w:szCs w:val="24"/>
+        </w:rPr>
+        <w:t xml:space="preserve">small summary of the </w:t>
+      </w:r>
+      <w:r>
+        <w:rPr>
+          <w:rFonts w:ascii="Aptos" w:hAnsi="Aptos"/>
+          <w:sz w:val="24"/>
+          <w:szCs w:val="24"/>
+        </w:rPr>
+        <w:t xml:space="preserve">news itself; all </w:t>
+      </w:r>
+      <w:r>
+        <w:rPr>
+          <w:rFonts w:ascii="Aptos" w:hAnsi="Aptos"/>
+          <w:sz w:val="24"/>
+          <w:szCs w:val="24"/>
+        </w:rPr>
+        <w:t>these parts</w:t>
+      </w:r>
+      <w:r>
+        <w:rPr>
+          <w:rFonts w:ascii="Aptos" w:hAnsi="Aptos"/>
+          <w:sz w:val="24"/>
+          <w:szCs w:val="24"/>
+        </w:rPr>
+        <w:t xml:space="preserve"> are clickable and, if clicked, redirect users to the relative article page to get more information</w:t>
+      </w:r>
+      <w:r>
+        <w:rPr>
+          <w:rFonts w:ascii="Aptos" w:hAnsi="Aptos"/>
+          <w:sz w:val="24"/>
+          <w:szCs w:val="24"/>
+        </w:rPr>
+        <w:t xml:space="preserve"> about the selected news</w:t>
+      </w:r>
+      <w:r>
+        <w:rPr>
+          <w:rFonts w:ascii="Aptos" w:hAnsi="Aptos"/>
+          <w:sz w:val="24"/>
+          <w:szCs w:val="24"/>
+        </w:rPr>
+        <w:t>.</w:t>
+      </w:r>
+    </w:p>
+    <w:p>
+      <w:pPr>
+        <w:pStyle w:val="Paragrafoelenco"/>
+        <w:numPr>
+          <w:ilvl w:val="0"/>
+          <w:numId w:val="3"/>
+        </w:numPr>
+        <w:spacing w:after="0"/>
+        <w:jc w:val="both"/>
+        <w:rPr>
+          <w:rFonts w:ascii="Aptos" w:hAnsi="Aptos"/>
+          <w:sz w:val="24"/>
+          <w:szCs w:val="24"/>
+        </w:rPr>
+      </w:pPr>
+      <w:r>
+        <w:rPr>
+          <w:rFonts w:ascii="Aptos" w:hAnsi="Aptos"/>
+          <w:sz w:val="24"/>
+          <w:szCs w:val="24"/>
+        </w:rPr>
+        <w:t xml:space="preserve">the menu voice “NEWS” </w:t>
+      </w:r>
+      <w:r>
+        <w:rPr>
+          <w:rFonts w:ascii="Aptos" w:hAnsi="Aptos"/>
+          <w:sz w:val="24"/>
+          <w:szCs w:val="24"/>
+        </w:rPr>
+        <w:t>which redirect users to the dedicated news section of the website.</w:t>
+      </w:r>
+      <w:r>
+        <w:rPr>
+          <w:rFonts w:ascii="Aptos" w:hAnsi="Aptos"/>
+          <w:sz w:val="24"/>
+          <w:szCs w:val="24"/>
+        </w:rPr>
+        <w:t xml:space="preserve"> </w:t>
+      </w:r>
+    </w:p>
+    <w:p>
+      <w:pPr>
+        <w:spacing w:after="0"/>
+        <w:jc w:val="both"/>
+        <w:rPr>
+          <w:rFonts w:ascii="Aptos" w:hAnsi="Aptos"/>
+          <w:sz w:val="24"/>
+          <w:szCs w:val="24"/>
+        </w:rPr>
+      </w:pPr>
+    </w:p>
+    <w:p>
+      <w:pPr>
+        <w:pStyle w:val="Titolo3"/>
+        <w:spacing w:before="0" w:after="100"/>
+        <w:jc w:val="both"/>
         <w:rPr>
           <w:rFonts w:ascii="Aptos" w:eastAsia="Utopia-Regular" w:hAnsi="Aptos"/>
           <w:b/>
@@ -10350,34 +11782,9 @@
           <w:sz w:val="28"/>
           <w:szCs w:val="28"/>
         </w:rPr>
-        <w:t>?</w:t>
-      </w:r>
-      <w:bookmarkEnd w:id="18"/>
-    </w:p>
-    <w:p>
-      <w:pPr>
-        <w:spacing w:after="0"/>
-        <w:rPr>
-          <w:rFonts w:ascii="Aptos" w:hAnsi="Aptos"/>
-          <w:sz w:val="24"/>
-          <w:szCs w:val="24"/>
-        </w:rPr>
-      </w:pPr>
-    </w:p>
-    <w:p>
-      <w:pPr>
-        <w:spacing w:after="0"/>
-        <w:rPr>
-          <w:rFonts w:ascii="Aptos" w:hAnsi="Aptos"/>
-          <w:sz w:val="24"/>
-          <w:szCs w:val="24"/>
-        </w:rPr>
-      </w:pPr>
-    </w:p>
-    <w:p>
-      <w:pPr>
-        <w:pStyle w:val="Titolo3"/>
-        <w:jc w:val="both"/>
+      </w:pPr>
+      <w:bookmarkStart w:id="21" w:name="_Toc156943108"/>
+      <w:r>
         <w:rPr>
           <w:rFonts w:ascii="Aptos" w:eastAsia="Utopia-Regular" w:hAnsi="Aptos"/>
           <w:b/>
@@ -10386,8 +11793,8 @@
           <w:sz w:val="28"/>
           <w:szCs w:val="28"/>
         </w:rPr>
-      </w:pPr>
-      <w:bookmarkStart w:id="19" w:name="_Toc156943108"/>
+        <w:t xml:space="preserve">3.1.6 </w:t>
+      </w:r>
       <w:r>
         <w:rPr>
           <w:rFonts w:ascii="Aptos" w:eastAsia="Utopia-Regular" w:hAnsi="Aptos"/>
@@ -10397,7 +11804,7 @@
           <w:sz w:val="28"/>
           <w:szCs w:val="28"/>
         </w:rPr>
-        <w:t xml:space="preserve">3.1.6 </w:t>
+        <w:t xml:space="preserve">HOW </w:t>
       </w:r>
       <w:r>
         <w:rPr>
@@ -10408,14 +11815,369 @@
           <w:sz w:val="28"/>
           <w:szCs w:val="28"/>
         </w:rPr>
-        <w:t>HOW to arrive where the user wants?</w:t>
-      </w:r>
-      <w:bookmarkEnd w:id="19"/>
-    </w:p>
-    <w:p/>
+        <w:t>does the user arrive where he wants</w:t>
+      </w:r>
+      <w:r>
+        <w:rPr>
+          <w:rFonts w:ascii="Aptos" w:eastAsia="Utopia-Regular" w:hAnsi="Aptos"/>
+          <w:b/>
+          <w:bCs/>
+          <w:color w:val="auto"/>
+          <w:sz w:val="28"/>
+          <w:szCs w:val="28"/>
+        </w:rPr>
+        <w:t>?</w:t>
+      </w:r>
+      <w:bookmarkEnd w:id="21"/>
+    </w:p>
+    <w:p>
+      <w:pPr>
+        <w:spacing w:after="60"/>
+        <w:jc w:val="both"/>
+        <w:rPr>
+          <w:rFonts w:ascii="Aptos" w:hAnsi="Aptos"/>
+          <w:sz w:val="24"/>
+          <w:szCs w:val="24"/>
+        </w:rPr>
+      </w:pPr>
+      <w:r>
+        <w:rPr>
+          <w:rFonts w:ascii="Aptos" w:hAnsi="Aptos"/>
+          <w:sz w:val="24"/>
+          <w:szCs w:val="24"/>
+        </w:rPr>
+        <w:t xml:space="preserve">A user should </w:t>
+      </w:r>
+      <w:r>
+        <w:rPr>
+          <w:rFonts w:ascii="Aptos" w:hAnsi="Aptos"/>
+          <w:sz w:val="24"/>
+          <w:szCs w:val="24"/>
+        </w:rPr>
+        <w:t>always be</w:t>
+      </w:r>
+      <w:r>
+        <w:rPr>
+          <w:rFonts w:ascii="Aptos" w:hAnsi="Aptos"/>
+          <w:sz w:val="24"/>
+          <w:szCs w:val="24"/>
+        </w:rPr>
+        <w:t xml:space="preserve"> </w:t>
+      </w:r>
+      <w:r>
+        <w:rPr>
+          <w:rFonts w:ascii="Aptos" w:hAnsi="Aptos"/>
+          <w:sz w:val="24"/>
+          <w:szCs w:val="24"/>
+        </w:rPr>
+        <w:t xml:space="preserve">able to easily navigate </w:t>
+      </w:r>
+      <w:r>
+        <w:rPr>
+          <w:rFonts w:ascii="Aptos" w:hAnsi="Aptos"/>
+          <w:sz w:val="24"/>
+          <w:szCs w:val="24"/>
+        </w:rPr>
+        <w:t xml:space="preserve">on the website and collect all the information provided by the website itself. </w:t>
+      </w:r>
+    </w:p>
+    <w:p>
+      <w:pPr>
+        <w:spacing w:after="60"/>
+        <w:jc w:val="both"/>
+        <w:rPr>
+          <w:rFonts w:ascii="Aptos" w:hAnsi="Aptos"/>
+          <w:sz w:val="24"/>
+          <w:szCs w:val="24"/>
+        </w:rPr>
+      </w:pPr>
+      <w:r>
+        <w:rPr>
+          <w:rFonts w:ascii="Aptos" w:hAnsi="Aptos"/>
+          <w:sz w:val="24"/>
+          <w:szCs w:val="24"/>
+        </w:rPr>
+        <w:t xml:space="preserve">All the </w:t>
+      </w:r>
+      <w:r>
+        <w:rPr>
+          <w:rFonts w:ascii="Aptos" w:hAnsi="Aptos"/>
+          <w:sz w:val="24"/>
+          <w:szCs w:val="24"/>
+        </w:rPr>
+        <w:t xml:space="preserve">Rotten Tomatoes </w:t>
+      </w:r>
+      <w:r>
+        <w:rPr>
+          <w:rFonts w:ascii="Aptos" w:hAnsi="Aptos"/>
+          <w:sz w:val="24"/>
+          <w:szCs w:val="24"/>
+        </w:rPr>
+        <w:t xml:space="preserve">reachable </w:t>
+      </w:r>
+      <w:r>
+        <w:rPr>
+          <w:rFonts w:ascii="Aptos" w:hAnsi="Aptos"/>
+          <w:sz w:val="24"/>
+          <w:szCs w:val="24"/>
+        </w:rPr>
+        <w:t>pages</w:t>
+      </w:r>
+      <w:r>
+        <w:rPr>
+          <w:rFonts w:ascii="Aptos" w:hAnsi="Aptos"/>
+          <w:sz w:val="24"/>
+          <w:szCs w:val="24"/>
+        </w:rPr>
+        <w:t xml:space="preserve"> are provided by the top menu</w:t>
+      </w:r>
+      <w:r>
+        <w:rPr>
+          <w:rFonts w:ascii="Aptos" w:hAnsi="Aptos"/>
+          <w:sz w:val="24"/>
+          <w:szCs w:val="24"/>
+        </w:rPr>
+        <w:t xml:space="preserve"> which a user can use to easily move on the website. </w:t>
+      </w:r>
+    </w:p>
+    <w:p>
+      <w:pPr>
+        <w:spacing w:after="60"/>
+        <w:jc w:val="both"/>
+        <w:rPr>
+          <w:rFonts w:ascii="Aptos" w:hAnsi="Aptos"/>
+          <w:sz w:val="24"/>
+          <w:szCs w:val="24"/>
+        </w:rPr>
+      </w:pPr>
+      <w:r>
+        <w:rPr>
+          <w:rFonts w:ascii="Aptos" w:hAnsi="Aptos"/>
+          <w:sz w:val="24"/>
+          <w:szCs w:val="24"/>
+        </w:rPr>
+        <w:t xml:space="preserve">There is also a search </w:t>
+      </w:r>
+      <w:r>
+        <w:rPr>
+          <w:rFonts w:ascii="Aptos" w:hAnsi="Aptos"/>
+          <w:sz w:val="24"/>
+          <w:szCs w:val="24"/>
+        </w:rPr>
+        <w:t xml:space="preserve">functionality </w:t>
+      </w:r>
+      <w:r>
+        <w:rPr>
+          <w:rFonts w:ascii="Aptos" w:hAnsi="Aptos"/>
+          <w:sz w:val="24"/>
+          <w:szCs w:val="24"/>
+        </w:rPr>
+        <w:t xml:space="preserve">which users can use to obtain information in a simpler and fast way. The search functionality provided by Rotten Tomatoes </w:t>
+      </w:r>
+      <w:r>
+        <w:rPr>
+          <w:rFonts w:ascii="Aptos" w:hAnsi="Aptos"/>
+          <w:sz w:val="24"/>
+          <w:szCs w:val="24"/>
+        </w:rPr>
+        <w:t>can</w:t>
+      </w:r>
+      <w:r>
+        <w:rPr>
+          <w:rFonts w:ascii="Aptos" w:hAnsi="Aptos"/>
+          <w:sz w:val="24"/>
+          <w:szCs w:val="24"/>
+        </w:rPr>
+        <w:t xml:space="preserve"> find information about movies/TV and celebrities</w:t>
+      </w:r>
+      <w:r>
+        <w:rPr>
+          <w:rFonts w:ascii="Aptos" w:hAnsi="Aptos"/>
+          <w:sz w:val="24"/>
+          <w:szCs w:val="24"/>
+        </w:rPr>
+        <w:t xml:space="preserve"> without searching manually for them</w:t>
+      </w:r>
+      <w:r>
+        <w:rPr>
+          <w:rFonts w:ascii="Aptos" w:hAnsi="Aptos"/>
+          <w:sz w:val="24"/>
+          <w:szCs w:val="24"/>
+        </w:rPr>
+        <w:t>; th</w:t>
+      </w:r>
+      <w:r>
+        <w:rPr>
+          <w:rFonts w:ascii="Aptos" w:hAnsi="Aptos"/>
+          <w:sz w:val="24"/>
+          <w:szCs w:val="24"/>
+        </w:rPr>
+        <w:t xml:space="preserve">e reason behind its success is that </w:t>
+      </w:r>
+      <w:r>
+        <w:rPr>
+          <w:rFonts w:ascii="Aptos" w:hAnsi="Aptos"/>
+          <w:sz w:val="24"/>
+          <w:szCs w:val="24"/>
+        </w:rPr>
+        <w:t xml:space="preserve">the </w:t>
+      </w:r>
+      <w:r>
+        <w:rPr>
+          <w:rFonts w:ascii="Aptos" w:hAnsi="Aptos"/>
+          <w:sz w:val="24"/>
+          <w:szCs w:val="24"/>
+        </w:rPr>
+        <w:t>search</w:t>
+      </w:r>
+      <w:r>
+        <w:rPr>
+          <w:rFonts w:ascii="Aptos" w:hAnsi="Aptos"/>
+          <w:sz w:val="24"/>
+          <w:szCs w:val="24"/>
+        </w:rPr>
+        <w:t>, if provided,</w:t>
+      </w:r>
+      <w:r>
+        <w:rPr>
+          <w:rFonts w:ascii="Aptos" w:hAnsi="Aptos"/>
+          <w:sz w:val="24"/>
+          <w:szCs w:val="24"/>
+        </w:rPr>
+        <w:t xml:space="preserve"> highly reduces</w:t>
+      </w:r>
+      <w:r>
+        <w:rPr>
+          <w:rFonts w:ascii="Aptos" w:hAnsi="Aptos"/>
+          <w:sz w:val="24"/>
+          <w:szCs w:val="24"/>
+        </w:rPr>
+        <w:t xml:space="preserve"> </w:t>
+      </w:r>
+      <w:r>
+        <w:rPr>
+          <w:rFonts w:ascii="Aptos" w:hAnsi="Aptos"/>
+          <w:sz w:val="24"/>
+          <w:szCs w:val="24"/>
+        </w:rPr>
+        <w:t>the users</w:t>
+      </w:r>
+      <w:r>
+        <w:rPr>
+          <w:rFonts w:ascii="Aptos" w:hAnsi="Aptos"/>
+          <w:sz w:val="24"/>
+          <w:szCs w:val="24"/>
+        </w:rPr>
+        <w:t>’</w:t>
+      </w:r>
+      <w:r>
+        <w:rPr>
+          <w:rFonts w:ascii="Aptos" w:hAnsi="Aptos"/>
+          <w:sz w:val="24"/>
+          <w:szCs w:val="24"/>
+        </w:rPr>
+        <w:t xml:space="preserve"> computational effort to obtain information. </w:t>
+      </w:r>
+      <w:r>
+        <w:rPr>
+          <w:rFonts w:ascii="Aptos" w:hAnsi="Aptos"/>
+          <w:sz w:val="24"/>
+          <w:szCs w:val="24"/>
+        </w:rPr>
+        <w:t xml:space="preserve">The search functionality is deeper discussed in </w:t>
+      </w:r>
+      <w:r>
+        <w:rPr>
+          <w:rFonts w:ascii="Aptos" w:hAnsi="Aptos"/>
+          <w:sz w:val="24"/>
+          <w:szCs w:val="24"/>
+        </w:rPr>
+        <w:fldChar w:fldCharType="begin"/>
+      </w:r>
+      <w:r>
+        <w:rPr>
+          <w:rFonts w:ascii="Aptos" w:hAnsi="Aptos"/>
+          <w:sz w:val="24"/>
+          <w:szCs w:val="24"/>
+        </w:rPr>
+        <w:instrText xml:space="preserve"> REF _Ref157033166 \h </w:instrText>
+      </w:r>
+      <w:r>
+        <w:rPr>
+          <w:rFonts w:ascii="Aptos" w:hAnsi="Aptos"/>
+          <w:sz w:val="24"/>
+          <w:szCs w:val="24"/>
+        </w:rPr>
+      </w:r>
+      <w:r>
+        <w:rPr>
+          <w:rFonts w:ascii="Aptos" w:hAnsi="Aptos"/>
+          <w:sz w:val="24"/>
+          <w:szCs w:val="24"/>
+        </w:rPr>
+        <w:instrText xml:space="preserve"> \* MERGEFORMAT </w:instrText>
+      </w:r>
+      <w:r>
+        <w:rPr>
+          <w:rFonts w:ascii="Aptos" w:hAnsi="Aptos"/>
+          <w:sz w:val="24"/>
+          <w:szCs w:val="24"/>
+        </w:rPr>
+        <w:fldChar w:fldCharType="separate"/>
+      </w:r>
+      <w:r>
+        <w:rPr>
+          <w:rFonts w:ascii="Aptos" w:hAnsi="Aptos"/>
+          <w:b/>
+          <w:bCs/>
+          <w:sz w:val="24"/>
+          <w:szCs w:val="24"/>
+        </w:rPr>
+        <w:t>3.8 Searching</w:t>
+      </w:r>
+      <w:r>
+        <w:rPr>
+          <w:rFonts w:ascii="Aptos" w:hAnsi="Aptos"/>
+          <w:sz w:val="24"/>
+          <w:szCs w:val="24"/>
+        </w:rPr>
+        <w:fldChar w:fldCharType="end"/>
+      </w:r>
+      <w:r>
+        <w:rPr>
+          <w:rFonts w:ascii="Aptos" w:hAnsi="Aptos"/>
+          <w:sz w:val="24"/>
+          <w:szCs w:val="24"/>
+        </w:rPr>
+        <w:t>.</w:t>
+      </w:r>
+    </w:p>
+    <w:p>
+      <w:pPr>
+        <w:spacing w:after="0"/>
+        <w:jc w:val="both"/>
+        <w:rPr>
+          <w:rFonts w:ascii="Aptos" w:hAnsi="Aptos"/>
+          <w:sz w:val="24"/>
+          <w:szCs w:val="24"/>
+        </w:rPr>
+      </w:pPr>
+    </w:p>
+    <w:p>
+      <w:pPr>
+        <w:spacing w:after="0"/>
+        <w:jc w:val="both"/>
+        <w:rPr>
+          <w:rFonts w:ascii="Aptos" w:hAnsi="Aptos"/>
+          <w:sz w:val="24"/>
+          <w:szCs w:val="24"/>
+        </w:rPr>
+      </w:pPr>
+    </w:p>
     <w:p>
       <w:pPr>
         <w:pStyle w:val="Titolo2"/>
+        <w:spacing w:before="0"/>
         <w:jc w:val="both"/>
         <w:rPr>
           <w:rFonts w:ascii="Aptos" w:hAnsi="Aptos" w:cstheme="minorHAnsi"/>
@@ -10426,7 +12188,7 @@
           <w:szCs w:val="32"/>
         </w:rPr>
       </w:pPr>
-      <w:bookmarkStart w:id="20" w:name="_Toc156943109"/>
+      <w:bookmarkStart w:id="22" w:name="_Toc156943109"/>
       <w:r>
         <w:rPr>
           <w:rFonts w:ascii="Aptos" w:hAnsi="Aptos" w:cstheme="minorHAnsi"/>
@@ -10436,6 +12198,7 @@
           <w:sz w:val="32"/>
           <w:szCs w:val="32"/>
         </w:rPr>
+        <w:lastRenderedPageBreak/>
         <w:t>3.</w:t>
       </w:r>
       <w:r>
@@ -10460,11 +12223,32 @@
         </w:rPr>
         <w:t xml:space="preserve"> Navigation</w:t>
       </w:r>
-      <w:bookmarkEnd w:id="20"/>
+      <w:bookmarkEnd w:id="22"/>
+    </w:p>
+    <w:p>
+      <w:pPr>
+        <w:spacing w:after="0"/>
+        <w:rPr>
+          <w:rFonts w:ascii="Aptos" w:hAnsi="Aptos"/>
+          <w:sz w:val="24"/>
+          <w:szCs w:val="24"/>
+        </w:rPr>
+      </w:pPr>
+    </w:p>
+    <w:p>
+      <w:pPr>
+        <w:spacing w:after="0"/>
+        <w:rPr>
+          <w:rFonts w:ascii="Aptos" w:hAnsi="Aptos"/>
+          <w:sz w:val="24"/>
+          <w:szCs w:val="24"/>
+        </w:rPr>
+      </w:pPr>
     </w:p>
     <w:p>
       <w:pPr>
         <w:pStyle w:val="Titolo2"/>
+        <w:spacing w:before="0"/>
         <w:jc w:val="both"/>
         <w:rPr>
           <w:rFonts w:ascii="Aptos" w:hAnsi="Aptos"/>
@@ -10475,7 +12259,8 @@
           <w:szCs w:val="32"/>
         </w:rPr>
       </w:pPr>
-      <w:bookmarkStart w:id="21" w:name="_Toc156943110"/>
+      <w:bookmarkStart w:id="23" w:name="_Toc156943110"/>
+      <w:bookmarkStart w:id="24" w:name="_Ref157031131"/>
       <w:r>
         <w:rPr>
           <w:rFonts w:ascii="Aptos" w:hAnsi="Aptos"/>
@@ -10487,7 +12272,177 @@
         </w:rPr>
         <w:t>3.3 Menu</w:t>
       </w:r>
-      <w:bookmarkEnd w:id="21"/>
+      <w:bookmarkEnd w:id="23"/>
+      <w:bookmarkEnd w:id="24"/>
+    </w:p>
+    <w:p>
+      <w:pPr>
+        <w:spacing w:after="0"/>
+        <w:rPr>
+          <w:rFonts w:ascii="Aptos" w:hAnsi="Aptos"/>
+          <w:sz w:val="24"/>
+          <w:szCs w:val="24"/>
+        </w:rPr>
+      </w:pPr>
+    </w:p>
+    <w:p>
+      <w:pPr>
+        <w:keepNext/>
+        <w:spacing w:after="100"/>
+      </w:pPr>
+      <w:r>
+        <w:rPr>
+          <w:rFonts w:ascii="Aptos" w:hAnsi="Aptos"/>
+          <w:sz w:val="24"/>
+          <w:szCs w:val="24"/>
+        </w:rPr>
+        <w:drawing>
+          <wp:inline distT="0" distB="0" distL="0" distR="0" wp14:anchorId="427DD93E" wp14:editId="7103EBA6">
+            <wp:extent cx="4304982" cy="1531620"/>
+            <wp:effectExtent l="19050" t="19050" r="19685" b="11430"/>
+            <wp:docPr id="2039564670" name="Immagine 1" descr="Immagine che contiene testo, schermata, Sito Web, Pagina Web&#10;&#10;Descrizione generata automaticamente"/>
+            <wp:cNvGraphicFramePr>
+              <a:graphicFrameLocks xmlns:a="http://schemas.openxmlformats.org/drawingml/2006/main" noChangeAspect="1"/>
+            </wp:cNvGraphicFramePr>
+            <a:graphic xmlns:a="http://schemas.openxmlformats.org/drawingml/2006/main">
+              <a:graphicData uri="http://schemas.openxmlformats.org/drawingml/2006/picture">
+                <pic:pic xmlns:pic="http://schemas.openxmlformats.org/drawingml/2006/picture">
+                  <pic:nvPicPr>
+                    <pic:cNvPr id="2039564670" name="Immagine 1" descr="Immagine che contiene testo, schermata, Sito Web, Pagina Web&#10;&#10;Descrizione generata automaticamente"/>
+                    <pic:cNvPicPr/>
+                  </pic:nvPicPr>
+                  <pic:blipFill rotWithShape="1">
+                    <a:blip r:embed="rId16"/>
+                    <a:srcRect l="331"/>
+                    <a:stretch/>
+                  </pic:blipFill>
+                  <pic:spPr bwMode="auto">
+                    <a:xfrm>
+                      <a:off x="0" y="0"/>
+                      <a:ext cx="4304982" cy="1531620"/>
+                    </a:xfrm>
+                    <a:prstGeom prst="rect">
+                      <a:avLst/>
+                    </a:prstGeom>
+                    <a:ln>
+                      <a:solidFill>
+                        <a:schemeClr val="tx1"/>
+                      </a:solidFill>
+                    </a:ln>
+                    <a:extLst>
+                      <a:ext uri="{53640926-AAD7-44D8-BBD7-CCE9431645EC}">
+                        <a14:shadowObscured xmlns:a14="http://schemas.microsoft.com/office/drawing/2010/main"/>
+                      </a:ext>
+                    </a:extLst>
+                  </pic:spPr>
+                </pic:pic>
+              </a:graphicData>
+            </a:graphic>
+          </wp:inline>
+        </w:drawing>
+      </w:r>
+    </w:p>
+    <w:p>
+      <w:pPr>
+        <w:pStyle w:val="Didascalia"/>
+        <w:spacing w:after="0"/>
+        <w:jc w:val="center"/>
+        <w:rPr>
+          <w:i w:val="0"/>
+          <w:iCs w:val="0"/>
+        </w:rPr>
+      </w:pPr>
+      <w:r>
+        <w:rPr>
+          <w:i w:val="0"/>
+          <w:iCs w:val="0"/>
+        </w:rPr>
+        <w:t xml:space="preserve">Figure </w:t>
+      </w:r>
+      <w:r>
+        <w:rPr>
+          <w:i w:val="0"/>
+          <w:iCs w:val="0"/>
+        </w:rPr>
+        <w:fldChar w:fldCharType="begin"/>
+      </w:r>
+      <w:r>
+        <w:rPr>
+          <w:i w:val="0"/>
+          <w:iCs w:val="0"/>
+        </w:rPr>
+        <w:instrText xml:space="preserve"> SEQ Figure \* ARABIC </w:instrText>
+      </w:r>
+      <w:r>
+        <w:rPr>
+          <w:i w:val="0"/>
+          <w:iCs w:val="0"/>
+        </w:rPr>
+        <w:fldChar w:fldCharType="separate"/>
+      </w:r>
+      <w:r>
+        <w:rPr>
+          <w:i w:val="0"/>
+          <w:iCs w:val="0"/>
+          <w:noProof/>
+        </w:rPr>
+        <w:t>5</w:t>
+      </w:r>
+      <w:r>
+        <w:rPr>
+          <w:i w:val="0"/>
+          <w:iCs w:val="0"/>
+        </w:rPr>
+        <w:fldChar w:fldCharType="end"/>
+      </w:r>
+      <w:r>
+        <w:rPr>
+          <w:i w:val="0"/>
+          <w:iCs w:val="0"/>
+        </w:rPr>
+        <w:t xml:space="preserve">: </w:t>
+      </w:r>
+      <w:r>
+        <w:rPr>
+          <w:i w:val="0"/>
+          <w:iCs w:val="0"/>
+        </w:rPr>
+        <w:t>Menu</w:t>
+      </w:r>
+    </w:p>
+    <w:p>
+      <w:pPr>
+        <w:spacing w:after="0"/>
+      </w:pPr>
+    </w:p>
+    <w:p>
+      <w:pPr>
+        <w:spacing w:after="0"/>
+        <w:jc w:val="both"/>
+        <w:rPr>
+          <w:rFonts w:ascii="Aptos" w:hAnsi="Aptos"/>
+          <w:sz w:val="24"/>
+          <w:szCs w:val="24"/>
+        </w:rPr>
+      </w:pPr>
+      <w:r>
+        <w:rPr>
+          <w:rFonts w:ascii="Aptos" w:hAnsi="Aptos"/>
+          <w:sz w:val="24"/>
+          <w:szCs w:val="24"/>
+        </w:rPr>
+        <w:t>Watching the menu, Rotten Tomatoes also provides a service “SHOWTIMES” that enables users to book cinema tickets. This feature is only available in the United States so users who try to access to that feature outside the United States will see an error page that tell them about the problem. This is not good because user expectations are broken and if a functionality is available in just few countries, it must appear just on those countries!</w:t>
+      </w:r>
+    </w:p>
+    <w:p>
+      <w:pPr>
+        <w:spacing w:after="0"/>
+        <w:rPr>
+          <w:rFonts w:ascii="Aptos" w:hAnsi="Aptos"/>
+          <w:sz w:val="24"/>
+          <w:szCs w:val="24"/>
+        </w:rPr>
+      </w:pPr>
     </w:p>
     <w:p>
       <w:pPr>
@@ -10502,7 +12457,7 @@
           <w:szCs w:val="32"/>
         </w:rPr>
       </w:pPr>
-      <w:bookmarkStart w:id="22" w:name="_Toc156943111"/>
+      <w:bookmarkStart w:id="25" w:name="_Toc156943111"/>
       <w:r>
         <w:rPr>
           <w:rFonts w:ascii="Aptos" w:hAnsi="Aptos" w:cstheme="minorHAnsi"/>
@@ -10514,7 +12469,7 @@
         </w:rPr>
         <w:t>3.4 Scrolling</w:t>
       </w:r>
-      <w:bookmarkEnd w:id="22"/>
+      <w:bookmarkEnd w:id="25"/>
     </w:p>
     <w:p>
       <w:pPr>
@@ -10529,7 +12484,7 @@
           <w:szCs w:val="32"/>
         </w:rPr>
       </w:pPr>
-      <w:bookmarkStart w:id="23" w:name="_Toc156943112"/>
+      <w:bookmarkStart w:id="26" w:name="_Toc156943112"/>
       <w:r>
         <w:rPr>
           <w:rFonts w:ascii="Aptos" w:hAnsi="Aptos" w:cstheme="minorHAnsi"/>
@@ -10541,7 +12496,7 @@
         </w:rPr>
         <w:t>3.5 Visual metaphors</w:t>
       </w:r>
-      <w:bookmarkEnd w:id="23"/>
+      <w:bookmarkEnd w:id="26"/>
       <w:r>
         <w:rPr>
           <w:rFonts w:ascii="Aptos" w:hAnsi="Aptos" w:cstheme="minorHAnsi"/>
@@ -10567,7 +12522,7 @@
           <w:szCs w:val="32"/>
         </w:rPr>
       </w:pPr>
-      <w:bookmarkStart w:id="24" w:name="_Toc156943113"/>
+      <w:bookmarkStart w:id="27" w:name="_Toc156943113"/>
       <w:r>
         <w:rPr>
           <w:rFonts w:ascii="Aptos" w:hAnsi="Aptos"/>
@@ -10579,7 +12534,7 @@
         </w:rPr>
         <w:t>3.6 Text</w:t>
       </w:r>
-      <w:bookmarkEnd w:id="24"/>
+      <w:bookmarkEnd w:id="27"/>
     </w:p>
     <w:p>
       <w:pPr>
@@ -10594,7 +12549,7 @@
           <w:szCs w:val="32"/>
         </w:rPr>
       </w:pPr>
-      <w:bookmarkStart w:id="25" w:name="_Toc156943114"/>
+      <w:bookmarkStart w:id="28" w:name="_Toc156943114"/>
       <w:r>
         <w:rPr>
           <w:rFonts w:ascii="Aptos" w:hAnsi="Aptos"/>
@@ -10606,7 +12561,7 @@
         </w:rPr>
         <w:t>3.7 Attention map</w:t>
       </w:r>
-      <w:bookmarkEnd w:id="25"/>
+      <w:bookmarkEnd w:id="28"/>
     </w:p>
     <w:p>
       <w:pPr>
@@ -10621,7 +12576,8 @@
           <w:szCs w:val="32"/>
         </w:rPr>
       </w:pPr>
-      <w:bookmarkStart w:id="26" w:name="_Toc156943115"/>
+      <w:bookmarkStart w:id="29" w:name="_Toc156943115"/>
+      <w:bookmarkStart w:id="30" w:name="_Ref157033166"/>
       <w:r>
         <w:rPr>
           <w:rFonts w:ascii="Aptos" w:hAnsi="Aptos"/>
@@ -10633,7 +12589,8 @@
         </w:rPr>
         <w:t>3.8 Searching</w:t>
       </w:r>
-      <w:bookmarkEnd w:id="26"/>
+      <w:bookmarkEnd w:id="29"/>
+      <w:bookmarkEnd w:id="30"/>
     </w:p>
     <w:p>
       <w:pPr>
@@ -10660,7 +12617,7 @@
           <w:szCs w:val="36"/>
         </w:rPr>
       </w:pPr>
-      <w:bookmarkStart w:id="27" w:name="_Toc156943116"/>
+      <w:bookmarkStart w:id="31" w:name="_Toc156943116"/>
       <w:r>
         <w:rPr>
           <w:rFonts w:ascii="Aptos" w:hAnsi="Aptos"/>
@@ -10673,7 +12630,7 @@
         <w:lastRenderedPageBreak/>
         <w:t>4. Internal pages</w:t>
       </w:r>
-      <w:bookmarkEnd w:id="27"/>
+      <w:bookmarkEnd w:id="31"/>
     </w:p>
     <w:p>
       <w:pPr>
@@ -10688,7 +12645,7 @@
           <w:szCs w:val="32"/>
         </w:rPr>
       </w:pPr>
-      <w:bookmarkStart w:id="28" w:name="_Toc156943117"/>
+      <w:bookmarkStart w:id="32" w:name="_Toc156943117"/>
       <w:r>
         <w:rPr>
           <w:rFonts w:ascii="Aptos" w:hAnsi="Aptos"/>
@@ -10700,7 +12657,7 @@
         </w:rPr>
         <w:t>4.1 Movies</w:t>
       </w:r>
-      <w:bookmarkEnd w:id="28"/>
+      <w:bookmarkEnd w:id="32"/>
     </w:p>
     <w:p>
       <w:pPr>
@@ -10715,7 +12672,7 @@
           <w:szCs w:val="28"/>
         </w:rPr>
       </w:pPr>
-      <w:bookmarkStart w:id="29" w:name="_Toc156943118"/>
+      <w:bookmarkStart w:id="33" w:name="_Toc156943118"/>
       <w:r>
         <w:rPr>
           <w:rFonts w:ascii="Aptos" w:hAnsi="Aptos"/>
@@ -10727,7 +12684,7 @@
         </w:rPr>
         <w:t>4.1.1 Informative axes</w:t>
       </w:r>
-      <w:bookmarkEnd w:id="29"/>
+      <w:bookmarkEnd w:id="33"/>
     </w:p>
     <w:p>
       <w:pPr>
@@ -10735,7 +12692,7 @@
         <w:spacing w:after="160"/>
         <w:jc w:val="both"/>
       </w:pPr>
-      <w:bookmarkStart w:id="30" w:name="_Toc156943119"/>
+      <w:bookmarkStart w:id="34" w:name="_Toc156943119"/>
       <w:r>
         <w:rPr>
           <w:rFonts w:ascii="Aptos" w:hAnsi="Aptos"/>
@@ -10747,7 +12704,7 @@
         </w:rPr>
         <w:t>4.1.2 Structure</w:t>
       </w:r>
-      <w:bookmarkEnd w:id="30"/>
+      <w:bookmarkEnd w:id="34"/>
     </w:p>
     <w:p>
       <w:pPr>
@@ -10762,7 +12719,7 @@
           <w:szCs w:val="32"/>
         </w:rPr>
       </w:pPr>
-      <w:bookmarkStart w:id="31" w:name="_Toc156943120"/>
+      <w:bookmarkStart w:id="35" w:name="_Toc156943120"/>
       <w:r>
         <w:rPr>
           <w:rFonts w:ascii="Aptos" w:hAnsi="Aptos"/>
@@ -10774,7 +12731,7 @@
         </w:rPr>
         <w:t>4.2 TV shows</w:t>
       </w:r>
-      <w:bookmarkEnd w:id="31"/>
+      <w:bookmarkEnd w:id="35"/>
     </w:p>
     <w:p>
       <w:pPr>
@@ -10789,7 +12746,7 @@
           <w:szCs w:val="28"/>
         </w:rPr>
       </w:pPr>
-      <w:bookmarkStart w:id="32" w:name="_Toc156943121"/>
+      <w:bookmarkStart w:id="36" w:name="_Toc156943121"/>
       <w:r>
         <w:rPr>
           <w:rFonts w:ascii="Aptos" w:hAnsi="Aptos"/>
@@ -10823,7 +12780,7 @@
         </w:rPr>
         <w:t>.1 Informative axes</w:t>
       </w:r>
-      <w:bookmarkEnd w:id="32"/>
+      <w:bookmarkEnd w:id="36"/>
     </w:p>
     <w:p>
       <w:pPr>
@@ -10838,7 +12795,7 @@
           <w:szCs w:val="28"/>
         </w:rPr>
       </w:pPr>
-      <w:bookmarkStart w:id="33" w:name="_Toc156943122"/>
+      <w:bookmarkStart w:id="37" w:name="_Toc156943122"/>
       <w:r>
         <w:rPr>
           <w:rFonts w:ascii="Aptos" w:hAnsi="Aptos" w:cstheme="minorHAnsi"/>
@@ -10850,7 +12807,7 @@
         </w:rPr>
         <w:t>4.2.2 Structure</w:t>
       </w:r>
-      <w:bookmarkEnd w:id="33"/>
+      <w:bookmarkEnd w:id="37"/>
     </w:p>
     <w:p>
       <w:pPr>
@@ -10865,7 +12822,7 @@
           <w:szCs w:val="32"/>
         </w:rPr>
       </w:pPr>
-      <w:bookmarkStart w:id="34" w:name="_Toc156943123"/>
+      <w:bookmarkStart w:id="38" w:name="_Toc156943123"/>
       <w:r>
         <w:rPr>
           <w:rFonts w:ascii="Aptos" w:hAnsi="Aptos"/>
@@ -10877,7 +12834,7 @@
         </w:rPr>
         <w:t>4.3 More trivia</w:t>
       </w:r>
-      <w:bookmarkEnd w:id="34"/>
+      <w:bookmarkEnd w:id="38"/>
     </w:p>
     <w:p>
       <w:pPr>
@@ -10892,7 +12849,7 @@
           <w:szCs w:val="28"/>
         </w:rPr>
       </w:pPr>
-      <w:bookmarkStart w:id="35" w:name="_Toc156943124"/>
+      <w:bookmarkStart w:id="39" w:name="_Toc156943124"/>
       <w:r>
         <w:rPr>
           <w:rFonts w:ascii="Aptos" w:hAnsi="Aptos"/>
@@ -10926,7 +12883,7 @@
         </w:rPr>
         <w:t>.1 Informative axes</w:t>
       </w:r>
-      <w:bookmarkEnd w:id="35"/>
+      <w:bookmarkEnd w:id="39"/>
     </w:p>
     <w:p>
       <w:pPr>
@@ -10941,7 +12898,7 @@
           <w:szCs w:val="28"/>
         </w:rPr>
       </w:pPr>
-      <w:bookmarkStart w:id="36" w:name="_Toc156943125"/>
+      <w:bookmarkStart w:id="40" w:name="_Toc156943125"/>
       <w:r>
         <w:rPr>
           <w:rFonts w:ascii="Aptos" w:hAnsi="Aptos" w:cstheme="minorHAnsi"/>
@@ -10953,7 +12910,7 @@
         </w:rPr>
         <w:t>4.3.2 Structure</w:t>
       </w:r>
-      <w:bookmarkEnd w:id="36"/>
+      <w:bookmarkEnd w:id="40"/>
     </w:p>
     <w:p>
       <w:pPr>
@@ -10968,7 +12925,7 @@
           <w:szCs w:val="32"/>
         </w:rPr>
       </w:pPr>
-      <w:bookmarkStart w:id="37" w:name="_Toc156943126"/>
+      <w:bookmarkStart w:id="41" w:name="_Toc156943126"/>
       <w:r>
         <w:rPr>
           <w:rFonts w:ascii="Aptos" w:hAnsi="Aptos"/>
@@ -11002,7 +12959,7 @@
         </w:rPr>
         <w:t xml:space="preserve"> News</w:t>
       </w:r>
-      <w:bookmarkEnd w:id="37"/>
+      <w:bookmarkEnd w:id="41"/>
     </w:p>
     <w:p>
       <w:pPr>
@@ -11017,7 +12974,7 @@
           <w:szCs w:val="28"/>
         </w:rPr>
       </w:pPr>
-      <w:bookmarkStart w:id="38" w:name="_Toc156943127"/>
+      <w:bookmarkStart w:id="42" w:name="_Toc156943127"/>
       <w:r>
         <w:rPr>
           <w:rFonts w:ascii="Aptos" w:hAnsi="Aptos"/>
@@ -11051,7 +13008,7 @@
         </w:rPr>
         <w:t>.1 Informative axes</w:t>
       </w:r>
-      <w:bookmarkEnd w:id="38"/>
+      <w:bookmarkEnd w:id="42"/>
     </w:p>
     <w:p>
       <w:pPr>
@@ -11066,7 +13023,7 @@
           <w:szCs w:val="28"/>
         </w:rPr>
       </w:pPr>
-      <w:bookmarkStart w:id="39" w:name="_Toc156943128"/>
+      <w:bookmarkStart w:id="43" w:name="_Toc156943128"/>
       <w:r>
         <w:rPr>
           <w:rFonts w:ascii="Aptos" w:hAnsi="Aptos"/>
@@ -11100,7 +13057,7 @@
         </w:rPr>
         <w:t>.2 Structure</w:t>
       </w:r>
-      <w:bookmarkEnd w:id="39"/>
+      <w:bookmarkEnd w:id="43"/>
     </w:p>
     <w:p>
       <w:pPr>
@@ -11115,7 +13072,7 @@
           <w:szCs w:val="32"/>
         </w:rPr>
       </w:pPr>
-      <w:bookmarkStart w:id="40" w:name="_Toc156943129"/>
+      <w:bookmarkStart w:id="44" w:name="_Toc156943129"/>
       <w:r>
         <w:rPr>
           <w:rFonts w:ascii="Aptos" w:hAnsi="Aptos"/>
@@ -11149,7 +13106,7 @@
         </w:rPr>
         <w:t xml:space="preserve"> Search results</w:t>
       </w:r>
-      <w:bookmarkEnd w:id="40"/>
+      <w:bookmarkEnd w:id="44"/>
     </w:p>
     <w:p>
       <w:pPr>
@@ -11164,7 +13121,7 @@
           <w:szCs w:val="28"/>
         </w:rPr>
       </w:pPr>
-      <w:bookmarkStart w:id="41" w:name="_Toc156943130"/>
+      <w:bookmarkStart w:id="45" w:name="_Toc156943130"/>
       <w:r>
         <w:rPr>
           <w:rFonts w:ascii="Aptos" w:hAnsi="Aptos"/>
@@ -11198,7 +13155,7 @@
         </w:rPr>
         <w:t>.1 Informative axes</w:t>
       </w:r>
-      <w:bookmarkEnd w:id="41"/>
+      <w:bookmarkEnd w:id="45"/>
     </w:p>
     <w:p>
       <w:pPr>
@@ -11210,7 +13167,7 @@
           <w:bCs/>
         </w:rPr>
       </w:pPr>
-      <w:bookmarkStart w:id="42" w:name="_Toc156943131"/>
+      <w:bookmarkStart w:id="46" w:name="_Toc156943131"/>
       <w:r>
         <w:rPr>
           <w:rFonts w:ascii="Aptos" w:hAnsi="Aptos"/>
@@ -11244,7 +13201,7 @@
         </w:rPr>
         <w:t>.2 Structure</w:t>
       </w:r>
-      <w:bookmarkEnd w:id="42"/>
+      <w:bookmarkEnd w:id="46"/>
     </w:p>
     <w:p>
       <w:pPr>
@@ -11259,7 +13216,7 @@
           <w:szCs w:val="32"/>
         </w:rPr>
       </w:pPr>
-      <w:bookmarkStart w:id="43" w:name="_Toc156943132"/>
+      <w:bookmarkStart w:id="47" w:name="_Toc156943132"/>
       <w:r>
         <w:rPr>
           <w:rFonts w:ascii="Aptos" w:hAnsi="Aptos"/>
@@ -11326,7 +13283,7 @@
         </w:rPr>
         <w:t>error</w:t>
       </w:r>
-      <w:bookmarkEnd w:id="43"/>
+      <w:bookmarkEnd w:id="47"/>
     </w:p>
     <w:p>
       <w:pPr>
@@ -11341,7 +13298,7 @@
           <w:szCs w:val="28"/>
         </w:rPr>
       </w:pPr>
-      <w:bookmarkStart w:id="44" w:name="_Toc156943133"/>
+      <w:bookmarkStart w:id="48" w:name="_Toc156943133"/>
       <w:r>
         <w:rPr>
           <w:rFonts w:ascii="Aptos" w:hAnsi="Aptos"/>
@@ -11375,7 +13332,7 @@
         </w:rPr>
         <w:t>.1 Informative axes</w:t>
       </w:r>
-      <w:bookmarkEnd w:id="44"/>
+      <w:bookmarkEnd w:id="48"/>
     </w:p>
     <w:p>
       <w:pPr>
@@ -11390,7 +13347,7 @@
           <w:szCs w:val="28"/>
         </w:rPr>
       </w:pPr>
-      <w:bookmarkStart w:id="45" w:name="_Toc156943134"/>
+      <w:bookmarkStart w:id="49" w:name="_Toc156943134"/>
       <w:r>
         <w:rPr>
           <w:rFonts w:ascii="Aptos" w:hAnsi="Aptos" w:cstheme="minorHAnsi"/>
@@ -11402,7 +13359,7 @@
         </w:rPr>
         <w:t>4.6.2 Structure</w:t>
       </w:r>
-      <w:bookmarkEnd w:id="45"/>
+      <w:bookmarkEnd w:id="49"/>
     </w:p>
     <w:p>
       <w:pPr>
@@ -11426,7 +13383,7 @@
           <w:bCs/>
         </w:rPr>
       </w:pPr>
-      <w:bookmarkStart w:id="46" w:name="_Toc156943135"/>
+      <w:bookmarkStart w:id="50" w:name="_Toc156943135"/>
       <w:r>
         <w:rPr>
           <w:rFonts w:ascii="Aptos" w:hAnsi="Aptos"/>
@@ -11438,11 +13395,11 @@
         </w:rPr>
         <w:t>5. Final evaluation</w:t>
       </w:r>
-      <w:bookmarkEnd w:id="46"/>
+      <w:bookmarkEnd w:id="50"/>
     </w:p>
     <w:sectPr>
-      <w:headerReference w:type="default" r:id="rId15"/>
-      <w:footerReference w:type="default" r:id="rId16"/>
+      <w:headerReference w:type="default" r:id="rId17"/>
+      <w:footerReference w:type="default" r:id="rId18"/>
       <w:pgSz w:w="11906" w:h="16838" w:code="9"/>
       <w:pgMar w:top="1701" w:right="2552" w:bottom="1701" w:left="2552" w:header="709" w:footer="709" w:gutter="0"/>
       <w:cols w:space="708"/>
@@ -11780,9 +13737,9 @@
 <file path=word/numbering.xml><?xml version="1.0" encoding="utf-8"?>
 <w:numbering xmlns:wpc="http://schemas.microsoft.com/office/word/2010/wordprocessingCanvas" xmlns:cx="http://schemas.microsoft.com/office/drawing/2014/chartex" xmlns:cx1="http://schemas.microsoft.com/office/drawing/2015/9/8/chartex" xmlns:cx2="http://schemas.microsoft.com/office/drawing/2015/10/21/chartex" xmlns:cx3="http://schemas.microsoft.com/office/drawing/2016/5/9/chartex" xmlns:cx4="http://schemas.microsoft.com/office/drawing/2016/5/10/chartex" xmlns:cx5="http://schemas.microsoft.com/office/drawing/2016/5/11/chartex" xmlns:cx6="http://schemas.microsoft.com/office/drawing/2016/5/12/chartex" xmlns:cx7="http://schemas.microsoft.com/office/drawing/2016/5/13/chartex" xmlns:cx8="http://schemas.microsoft.com/office/drawing/2016/5/14/chartex" xmlns:mc="http://schemas.openxmlformats.org/markup-compatibility/2006" xmlns:aink="http://schemas.microsoft.com/office/drawing/2016/ink" xmlns:am3d="http://schemas.microsoft.com/office/drawing/2017/model3d" xmlns:o="urn:schemas-microsoft-com:office:office" xmlns:oel="http://schemas.microsoft.com/office/2019/extlst" xmlns:r="http://schemas.openxmlformats.org/officeDocument/2006/relationships" xmlns:m="http://schemas.openxmlformats.org/officeDocument/2006/math" xmlns:v="urn:schemas-microsoft-com:vml" xmlns:wp14="http://schemas.microsoft.com/office/word/2010/wordprocessingDrawing" xmlns:wp="http://schemas.openxmlformats.org/drawingml/2006/wordprocessingDrawing" xmlns:w10="urn:schemas-microsoft-com:office:word" xmlns:w="http://schemas.openxmlformats.org/wordprocessingml/2006/main" xmlns:w14="http://schemas.microsoft.com/office/word/2010/wordml" xmlns:w15="http://schemas.microsoft.com/office/word/2012/wordml" xmlns:w16cex="http://schemas.microsoft.com/office/word/2018/wordml/cex" xmlns:w16cid="http://schemas.microsoft.com/office/word/2016/wordml/cid" xmlns:w16="http://schemas.microsoft.com/office/word/2018/wordml" xmlns:w16sdtdh="http://schemas.microsoft.com/office/word/2020/wordml/sdtdatahash" xmlns:w16se="http://schemas.microsoft.com/office/word/2015/wordml/symex" xmlns:wpg="http://schemas.microsoft.com/office/word/2010/wordprocessingGroup" xmlns:wpi="http://schemas.microsoft.com/office/word/2010/wordprocessingInk" xmlns:wne="http://schemas.microsoft.com/office/word/2006/wordml" xmlns:wps="http://schemas.microsoft.com/office/word/2010/wordprocessingShape" mc:Ignorable="w14 w15 w16se w16cid w16 w16cex w16sdtdh wp14">
   <w:abstractNum w:abstractNumId="0" w15:restartNumberingAfterBreak="0">
-    <w:nsid w:val="45A45C71"/>
+    <w:nsid w:val="1D934F23"/>
     <w:multiLevelType w:val="hybridMultilevel"/>
-    <w:tmpl w:val="FED02D56"/>
+    <w:tmpl w:val="4BCC2EB6"/>
     <w:lvl w:ilvl="0" w:tplc="04100001">
       <w:start w:val="1"/>
       <w:numFmt w:val="bullet"/>
@@ -11893,6 +13850,119 @@
     </w:lvl>
   </w:abstractNum>
   <w:abstractNum w:abstractNumId="1" w15:restartNumberingAfterBreak="0">
+    <w:nsid w:val="45A45C71"/>
+    <w:multiLevelType w:val="hybridMultilevel"/>
+    <w:tmpl w:val="FED02D56"/>
+    <w:lvl w:ilvl="0" w:tplc="04100001">
+      <w:start w:val="1"/>
+      <w:numFmt w:val="bullet"/>
+      <w:lvlText w:val=""/>
+      <w:lvlJc w:val="left"/>
+      <w:pPr>
+        <w:ind w:left="720" w:hanging="360"/>
+      </w:pPr>
+      <w:rPr>
+        <w:rFonts w:ascii="Symbol" w:hAnsi="Symbol" w:hint="default"/>
+      </w:rPr>
+    </w:lvl>
+    <w:lvl w:ilvl="1" w:tplc="04100003" w:tentative="1">
+      <w:start w:val="1"/>
+      <w:numFmt w:val="bullet"/>
+      <w:lvlText w:val="o"/>
+      <w:lvlJc w:val="left"/>
+      <w:pPr>
+        <w:ind w:left="1440" w:hanging="360"/>
+      </w:pPr>
+      <w:rPr>
+        <w:rFonts w:ascii="Courier New" w:hAnsi="Courier New" w:cs="Courier New" w:hint="default"/>
+      </w:rPr>
+    </w:lvl>
+    <w:lvl w:ilvl="2" w:tplc="04100005" w:tentative="1">
+      <w:start w:val="1"/>
+      <w:numFmt w:val="bullet"/>
+      <w:lvlText w:val=""/>
+      <w:lvlJc w:val="left"/>
+      <w:pPr>
+        <w:ind w:left="2160" w:hanging="360"/>
+      </w:pPr>
+      <w:rPr>
+        <w:rFonts w:ascii="Wingdings" w:hAnsi="Wingdings" w:hint="default"/>
+      </w:rPr>
+    </w:lvl>
+    <w:lvl w:ilvl="3" w:tplc="04100001" w:tentative="1">
+      <w:start w:val="1"/>
+      <w:numFmt w:val="bullet"/>
+      <w:lvlText w:val=""/>
+      <w:lvlJc w:val="left"/>
+      <w:pPr>
+        <w:ind w:left="2880" w:hanging="360"/>
+      </w:pPr>
+      <w:rPr>
+        <w:rFonts w:ascii="Symbol" w:hAnsi="Symbol" w:hint="default"/>
+      </w:rPr>
+    </w:lvl>
+    <w:lvl w:ilvl="4" w:tplc="04100003" w:tentative="1">
+      <w:start w:val="1"/>
+      <w:numFmt w:val="bullet"/>
+      <w:lvlText w:val="o"/>
+      <w:lvlJc w:val="left"/>
+      <w:pPr>
+        <w:ind w:left="3600" w:hanging="360"/>
+      </w:pPr>
+      <w:rPr>
+        <w:rFonts w:ascii="Courier New" w:hAnsi="Courier New" w:cs="Courier New" w:hint="default"/>
+      </w:rPr>
+    </w:lvl>
+    <w:lvl w:ilvl="5" w:tplc="04100005" w:tentative="1">
+      <w:start w:val="1"/>
+      <w:numFmt w:val="bullet"/>
+      <w:lvlText w:val=""/>
+      <w:lvlJc w:val="left"/>
+      <w:pPr>
+        <w:ind w:left="4320" w:hanging="360"/>
+      </w:pPr>
+      <w:rPr>
+        <w:rFonts w:ascii="Wingdings" w:hAnsi="Wingdings" w:hint="default"/>
+      </w:rPr>
+    </w:lvl>
+    <w:lvl w:ilvl="6" w:tplc="04100001" w:tentative="1">
+      <w:start w:val="1"/>
+      <w:numFmt w:val="bullet"/>
+      <w:lvlText w:val=""/>
+      <w:lvlJc w:val="left"/>
+      <w:pPr>
+        <w:ind w:left="5040" w:hanging="360"/>
+      </w:pPr>
+      <w:rPr>
+        <w:rFonts w:ascii="Symbol" w:hAnsi="Symbol" w:hint="default"/>
+      </w:rPr>
+    </w:lvl>
+    <w:lvl w:ilvl="7" w:tplc="04100003" w:tentative="1">
+      <w:start w:val="1"/>
+      <w:numFmt w:val="bullet"/>
+      <w:lvlText w:val="o"/>
+      <w:lvlJc w:val="left"/>
+      <w:pPr>
+        <w:ind w:left="5760" w:hanging="360"/>
+      </w:pPr>
+      <w:rPr>
+        <w:rFonts w:ascii="Courier New" w:hAnsi="Courier New" w:cs="Courier New" w:hint="default"/>
+      </w:rPr>
+    </w:lvl>
+    <w:lvl w:ilvl="8" w:tplc="04100005" w:tentative="1">
+      <w:start w:val="1"/>
+      <w:numFmt w:val="bullet"/>
+      <w:lvlText w:val=""/>
+      <w:lvlJc w:val="left"/>
+      <w:pPr>
+        <w:ind w:left="6480" w:hanging="360"/>
+      </w:pPr>
+      <w:rPr>
+        <w:rFonts w:ascii="Wingdings" w:hAnsi="Wingdings" w:hint="default"/>
+      </w:rPr>
+    </w:lvl>
+  </w:abstractNum>
+  <w:abstractNum w:abstractNumId="2" w15:restartNumberingAfterBreak="0">
     <w:nsid w:val="55456EE6"/>
     <w:multiLevelType w:val="hybridMultilevel"/>
     <w:tmpl w:val="5FA01310"/>
@@ -12006,9 +14076,12 @@
     </w:lvl>
   </w:abstractNum>
   <w:num w:numId="1" w16cid:durableId="604726530">
+    <w:abstractNumId w:val="2"/>
+  </w:num>
+  <w:num w:numId="2" w16cid:durableId="1879584201">
     <w:abstractNumId w:val="1"/>
   </w:num>
-  <w:num w:numId="2" w16cid:durableId="1879584201">
+  <w:num w:numId="3" w16cid:durableId="333193855">
     <w:abstractNumId w:val="0"/>
   </w:num>
 </w:numbering>

</xml_diff>